<commit_message>
A Text about Git
</commit_message>
<xml_diff>
--- a/git_useHelper.docx
+++ b/git_useHelper.docx
@@ -6,72 +6,119 @@
       <w:pPr>
         <w:ind w:left="360" w:hanging="360"/>
         <w:rPr>
-          <w:rFonts w:ascii="黑体" w:eastAsia="黑体" w:hAnsi="黑体"/>
-          <w:sz w:val="28"/>
-          <w:szCs w:val="28"/>
-        </w:rPr>
-      </w:pPr>
-      <w:r>
-        <w:rPr>
           <w:rFonts w:ascii="黑体" w:eastAsia="黑体" w:hAnsi="黑体" w:hint="eastAsia"/>
           <w:sz w:val="28"/>
           <w:szCs w:val="28"/>
         </w:rPr>
+      </w:pPr>
+      <w:r>
+        <w:rPr>
+          <w:rFonts w:ascii="黑体" w:eastAsia="黑体" w:hAnsi="黑体" w:hint="eastAsia"/>
+          <w:sz w:val="28"/>
+          <w:szCs w:val="28"/>
+        </w:rPr>
         <w:t>注意</w:t>
       </w:r>
     </w:p>
     <w:p>
       <w:pPr>
         <w:ind w:left="360" w:hanging="360"/>
-        <w:rPr>
-          <w:rFonts w:hint="eastAsia"/>
-        </w:rPr>
-      </w:pPr>
-      <w:r>
-        <w:rPr>
-          <w:rFonts w:hint="eastAsia"/>
-        </w:rPr>
-        <w:t>文章里面出现的所有</w:t>
-      </w:r>
+      </w:pPr>
+      <w:r>
+        <w:rPr>
+          <w:rFonts w:hint="eastAsia"/>
+        </w:rPr>
+        <w:t>文章里面出现</w:t>
+      </w:r>
+      <w:r>
+        <w:rPr>
+          <w:rFonts w:hint="eastAsia"/>
+        </w:rPr>
+        <w:t>的</w:t>
+      </w:r>
+    </w:p>
+    <w:p>
+      <w:pPr>
+        <w:ind w:left="360" w:hanging="360"/>
+      </w:pPr>
+      <w:r>
+        <w:rPr>
+          <w:rFonts w:hint="eastAsia"/>
+        </w:rPr>
+        <w:t>所有</w:t>
+      </w:r>
+      <w:proofErr w:type="gramStart"/>
       <w:r>
         <w:t>”</w:t>
       </w:r>
+      <w:proofErr w:type="gramEnd"/>
       <w:r>
         <w:rPr>
           <w:rFonts w:hint="eastAsia"/>
         </w:rPr>
         <w:t>口</w:t>
       </w:r>
+      <w:proofErr w:type="gramStart"/>
       <w:r>
         <w:t>”</w:t>
       </w:r>
-      <w:r>
-        <w:rPr>
-          <w:rFonts w:hint="eastAsia"/>
-        </w:rPr>
-        <w:t>都代表“空格”</w:t>
-      </w:r>
-    </w:p>
-    <w:p>
-      <w:pPr>
-        <w:pStyle w:val="a9"/>
-        <w:numPr>
-          <w:ilvl w:val="0"/>
-          <w:numId w:val="5"/>
-        </w:numPr>
-        <w:rPr>
-          <w:rFonts w:hint="eastAsia"/>
-          <w:b/>
-          <w:bCs/>
-        </w:rPr>
-      </w:pPr>
-      <w:r>
-        <w:rPr>
-          <w:rFonts w:hint="eastAsia"/>
-          <w:b/>
-          <w:bCs/>
-        </w:rPr>
-        <w:t>安装Git</w:t>
+      <w:proofErr w:type="gramEnd"/>
+      <w:r>
+        <w:rPr>
+          <w:rFonts w:hint="eastAsia"/>
+        </w:rPr>
+        <w:t>代表“空格”</w:t>
+      </w:r>
+    </w:p>
+    <w:p>
+      <w:pPr>
+        <w:ind w:left="360" w:hanging="360"/>
+      </w:pPr>
+      <w:r>
+        <w:rPr>
+          <w:rFonts w:hint="eastAsia"/>
+        </w:rPr>
+        <w:t>所有“紫色字体”代表“代码”</w:t>
+      </w:r>
+    </w:p>
+    <w:p>
+      <w:pPr>
+        <w:ind w:left="360" w:hanging="360"/>
+        <w:rPr>
+          <w:rFonts w:hint="eastAsia"/>
+        </w:rPr>
+      </w:pPr>
+      <w:r>
+        <w:rPr>
+          <w:rFonts w:hint="eastAsia"/>
+        </w:rPr>
+        <w:t>所有“绿色字体”代表“可替代文字”</w:t>
+      </w:r>
+    </w:p>
+    <w:p>
+      <w:pPr>
+        <w:pStyle w:val="1"/>
+        <w:rPr>
+          <w:rFonts w:hint="eastAsia"/>
+        </w:rPr>
+      </w:pPr>
+      <w:r>
+        <w:rPr>
+          <w:rFonts w:hint="eastAsia"/>
+        </w:rPr>
+        <w:t>一、</w:t>
+      </w:r>
+      <w:r>
+        <w:rPr>
+          <w:rFonts w:hint="eastAsia"/>
+        </w:rPr>
+        <w:t>安装</w:t>
+      </w:r>
+      <w:r>
+        <w:rPr>
+          <w:rFonts w:hint="eastAsia"/>
+        </w:rPr>
+        <w:t>Git</w:t>
       </w:r>
     </w:p>
     <w:p>
@@ -94,23 +141,40 @@
     </w:p>
     <w:p>
       <w:pPr>
-        <w:pStyle w:val="a9"/>
-        <w:numPr>
-          <w:ilvl w:val="0"/>
-          <w:numId w:val="5"/>
-        </w:numPr>
-        <w:rPr>
-          <w:b/>
-          <w:bCs/>
-        </w:rPr>
-      </w:pPr>
-      <w:r>
-        <w:rPr>
-          <w:rFonts w:hint="eastAsia"/>
-          <w:b/>
-          <w:bCs/>
-        </w:rPr>
-        <w:t>检查你的Git版本</w:t>
+        <w:pStyle w:val="1"/>
+        <w:rPr>
+          <w:rFonts w:hint="eastAsia"/>
+        </w:rPr>
+      </w:pPr>
+      <w:r>
+        <w:rPr>
+          <w:rFonts w:hint="eastAsia"/>
+        </w:rPr>
+        <w:t>二、</w:t>
+      </w:r>
+      <w:r>
+        <w:rPr>
+          <w:rFonts w:hint="eastAsia"/>
+        </w:rPr>
+        <w:t xml:space="preserve"> </w:t>
+      </w:r>
+      <w:r>
+        <w:rPr>
+          <w:rFonts w:hint="eastAsia"/>
+        </w:rPr>
+        <w:t>检查你的</w:t>
+      </w:r>
+      <w:r>
+        <w:rPr>
+          <w:rFonts w:hint="eastAsia"/>
+        </w:rPr>
+        <w:t>Git</w:t>
+      </w:r>
+      <w:r>
+        <w:rPr>
+          <w:rFonts w:hint="eastAsia"/>
+        </w:rPr>
+        <w:t>版本</w:t>
       </w:r>
     </w:p>
     <w:p>
@@ -120,13 +184,18 @@
           <w:ilvl w:val="0"/>
           <w:numId w:val="2"/>
         </w:numPr>
-      </w:pPr>
+        <w:rPr>
+          <w:rFonts w:hint="eastAsia"/>
+        </w:rPr>
+      </w:pPr>
+      <w:proofErr w:type="spellStart"/>
       <w:r>
         <w:rPr>
           <w:rFonts w:hint="eastAsia"/>
         </w:rPr>
         <w:t>win+R</w:t>
       </w:r>
+      <w:proofErr w:type="spellEnd"/>
     </w:p>
     <w:p>
       <w:pPr>
@@ -135,13 +204,24 @@
           <w:ilvl w:val="0"/>
           <w:numId w:val="2"/>
         </w:numPr>
-      </w:pPr>
-      <w:r>
-        <w:rPr>
-          <w:rFonts w:hint="eastAsia"/>
-        </w:rPr>
-        <w:t>输入cmd</w:t>
-      </w:r>
+        <w:rPr>
+          <w:rFonts w:hint="eastAsia"/>
+        </w:rPr>
+      </w:pPr>
+      <w:r>
+        <w:rPr>
+          <w:rFonts w:hint="eastAsia"/>
+        </w:rPr>
+        <w:t>输入</w:t>
+      </w:r>
+      <w:proofErr w:type="spellStart"/>
+      <w:r>
+        <w:rPr>
+          <w:rFonts w:hint="eastAsia"/>
+        </w:rPr>
+        <w:t>cmd</w:t>
+      </w:r>
+      <w:proofErr w:type="spellEnd"/>
     </w:p>
     <w:p>
       <w:pPr>
@@ -150,6 +230,9 @@
           <w:ilvl w:val="0"/>
           <w:numId w:val="2"/>
         </w:numPr>
+        <w:rPr>
+          <w:rFonts w:hint="eastAsia"/>
+        </w:rPr>
       </w:pPr>
       <w:r>
         <w:rPr>
@@ -160,58 +243,47 @@
       <w:r>
         <w:rPr>
           <w:rFonts w:hint="eastAsia"/>
-          <w:highlight w:val="darkGray"/>
         </w:rPr>
         <w:t>gi</w:t>
       </w:r>
       <w:r>
         <w:rPr>
           <w:rFonts w:hint="eastAsia"/>
-          <w:highlight w:val="darkGray"/>
         </w:rPr>
         <w:t>t</w:t>
       </w:r>
       <w:r>
         <w:rPr>
           <w:rFonts w:hint="eastAsia"/>
-          <w:highlight w:val="darkGray"/>
         </w:rPr>
         <w:t>□--</w:t>
       </w:r>
       <w:r>
         <w:rPr>
           <w:rFonts w:hint="eastAsia"/>
-          <w:highlight w:val="darkGray"/>
         </w:rPr>
         <w:t>version</w:t>
       </w:r>
     </w:p>
     <w:p>
       <w:pPr>
-        <w:pStyle w:val="a9"/>
-        <w:numPr>
-          <w:ilvl w:val="0"/>
-          <w:numId w:val="5"/>
-        </w:numPr>
-        <w:rPr>
-          <w:b/>
-          <w:bCs/>
-        </w:rPr>
-      </w:pPr>
-      <w:r>
-        <w:rPr>
-          <w:b/>
-          <w:bCs/>
+        <w:pStyle w:val="1"/>
+        <w:rPr>
+          <w:rFonts w:hint="eastAsia"/>
+        </w:rPr>
+      </w:pPr>
+      <w:r>
+        <w:rPr>
           <w:noProof/>
         </w:rPr>
         <w:drawing>
-          <wp:anchor distT="0" distB="0" distL="114300" distR="114300" simplePos="0" relativeHeight="251658240" behindDoc="0" locked="0" layoutInCell="1" allowOverlap="1" wp14:anchorId="287FACF9" wp14:editId="64BD2F20">
+          <wp:anchor distT="0" distB="0" distL="114300" distR="114300" simplePos="0" relativeHeight="251658240" behindDoc="0" locked="0" layoutInCell="1" allowOverlap="1" wp14:anchorId="287FACF9" wp14:editId="5776334C">
             <wp:simplePos x="0" y="0"/>
             <wp:positionH relativeFrom="column">
-              <wp:posOffset>0</wp:posOffset>
+              <wp:posOffset>196850</wp:posOffset>
             </wp:positionH>
             <wp:positionV relativeFrom="paragraph">
-              <wp:posOffset>299720</wp:posOffset>
+              <wp:posOffset>737870</wp:posOffset>
             </wp:positionV>
             <wp:extent cx="4762500" cy="1968500"/>
             <wp:effectExtent l="0" t="0" r="0" b="0"/>
@@ -263,42 +335,71 @@
       <w:r>
         <w:rPr>
           <w:rFonts w:hint="eastAsia"/>
+        </w:rPr>
+        <w:t>三、</w:t>
+      </w:r>
+      <w:r>
+        <w:rPr>
+          <w:rFonts w:hint="eastAsia"/>
+        </w:rPr>
+        <w:t>Git</w:t>
+      </w:r>
+      <w:r>
+        <w:rPr>
+          <w:rFonts w:hint="eastAsia"/>
+        </w:rPr>
+        <w:t>架构</w:t>
+      </w:r>
+    </w:p>
+    <w:p>
+      <w:pPr>
+        <w:pStyle w:val="1"/>
+        <w:rPr>
+          <w:rFonts w:hint="eastAsia"/>
+        </w:rPr>
+      </w:pPr>
+      <w:r>
+        <w:rPr>
+          <w:rFonts w:hint="eastAsia"/>
+        </w:rPr>
+        <w:t>四、</w:t>
+      </w:r>
+      <w:r>
+        <w:rPr>
+          <w:rFonts w:hint="eastAsia"/>
+        </w:rPr>
+        <w:t>Git</w:t>
+      </w:r>
+      <w:r>
+        <w:rPr>
+          <w:rFonts w:hint="eastAsia"/>
+        </w:rPr>
+        <w:t>基本使用</w:t>
+      </w:r>
+    </w:p>
+    <w:p>
+      <w:pPr>
+        <w:rPr>
+          <w:rFonts w:hint="eastAsia"/>
           <w:b/>
           <w:bCs/>
         </w:rPr>
-        <w:t>Git架构</w:t>
-      </w:r>
-    </w:p>
-    <w:p>
-      <w:pPr>
-        <w:rPr>
+      </w:pPr>
+      <w:r>
+        <w:rPr>
+          <w:rFonts w:hint="eastAsia"/>
           <w:b/>
           <w:bCs/>
         </w:rPr>
-      </w:pPr>
+        <w:t>4.1</w:t>
+      </w:r>
       <w:r>
         <w:rPr>
           <w:rFonts w:hint="eastAsia"/>
           <w:b/>
           <w:bCs/>
         </w:rPr>
-        <w:t>四、Git基本使用</w:t>
-      </w:r>
-    </w:p>
-    <w:p>
-      <w:pPr>
-        <w:rPr>
-          <w:b/>
-          <w:bCs/>
-        </w:rPr>
-      </w:pPr>
-      <w:r>
-        <w:rPr>
-          <w:rFonts w:hint="eastAsia"/>
-          <w:b/>
-          <w:bCs/>
-        </w:rPr>
-        <w:t>1. 创建版本库</w:t>
+        <w:t>. 创建版本库</w:t>
       </w:r>
     </w:p>
     <w:p>
@@ -308,6 +409,9 @@
           <w:ilvl w:val="0"/>
           <w:numId w:val="6"/>
         </w:numPr>
+        <w:rPr>
+          <w:rFonts w:hint="eastAsia"/>
+        </w:rPr>
       </w:pPr>
       <w:r>
         <w:rPr>
@@ -321,6 +425,7 @@
         <w:pStyle w:val="a9"/>
         <w:ind w:left="760"/>
         <w:rPr>
+          <w:rFonts w:hint="eastAsia"/>
           <w:b/>
           <w:bCs/>
         </w:rPr>
@@ -329,6 +434,7 @@
         <w:rPr>
           <w:b/>
           <w:bCs/>
+          <w:noProof/>
         </w:rPr>
         <w:drawing>
           <wp:inline distT="0" distB="0" distL="0" distR="0" wp14:anchorId="324B6234" wp14:editId="73B82F61">
@@ -374,9 +480,6 @@
           <w:ilvl w:val="0"/>
           <w:numId w:val="6"/>
         </w:numPr>
-        <w:rPr>
-          <w:rFonts w:hint="eastAsia"/>
-        </w:rPr>
       </w:pPr>
       <w:r>
         <w:rPr>
@@ -387,24 +490,19 @@
       <w:r>
         <w:rPr>
           <w:rFonts w:hint="eastAsia"/>
-          <w:highlight w:val="darkGray"/>
-        </w:rPr>
-        <w:t>git</w:t>
-      </w:r>
-      <w:r>
-        <w:rPr>
-          <w:rFonts w:hint="eastAsia"/>
-          <w:highlight w:val="darkGray"/>
-        </w:rPr>
-        <w:t>□</w:t>
-      </w:r>
-      <w:r>
-        <w:rPr>
-          <w:rFonts w:hint="eastAsia"/>
-          <w:highlight w:val="darkGray"/>
+          <w:color w:val="7030A0"/>
+        </w:rPr>
+        <w:t>git□</w:t>
+      </w:r>
+      <w:proofErr w:type="spellStart"/>
+      <w:r>
+        <w:rPr>
+          <w:rFonts w:hint="eastAsia"/>
+          <w:color w:val="7030A0"/>
         </w:rPr>
         <w:t>init</w:t>
       </w:r>
+      <w:proofErr w:type="spellEnd"/>
       <w:r>
         <w:rPr>
           <w:rFonts w:hint="eastAsia"/>
@@ -417,6 +515,3236 @@
         </w:rPr>
         <w:t>版本库(你的文件夹下会多出一个具有“隐藏”属性的“.git”文件)</w:t>
       </w:r>
+    </w:p>
+    <w:p>
+      <w:pPr>
+        <w:rPr>
+          <w:b/>
+          <w:bCs/>
+        </w:rPr>
+      </w:pPr>
+      <w:r>
+        <w:rPr>
+          <w:rFonts w:hint="eastAsia"/>
+          <w:b/>
+          <w:bCs/>
+        </w:rPr>
+        <w:t>4.2查看版本库的状态</w:t>
+      </w:r>
+    </w:p>
+    <w:tbl>
+      <w:tblPr>
+        <w:tblStyle w:val="af0"/>
+        <w:tblW w:w="0" w:type="auto"/>
+        <w:tblLook w:val="04A0" w:firstRow="1" w:lastRow="0" w:firstColumn="1" w:lastColumn="0" w:noHBand="0" w:noVBand="1"/>
+      </w:tblPr>
+      <w:tblGrid>
+        <w:gridCol w:w="8296"/>
+      </w:tblGrid>
+      <w:tr>
+        <w:tc>
+          <w:tcPr>
+            <w:tcW w:w="8296" w:type="dxa"/>
+          </w:tcPr>
+          <w:p>
+            <w:pPr>
+              <w:rPr>
+                <w:rFonts w:hint="eastAsia"/>
+              </w:rPr>
+            </w:pPr>
+            <w:r>
+              <w:rPr>
+                <w:rFonts w:hint="eastAsia"/>
+                <w:color w:val="7030A0"/>
+              </w:rPr>
+              <w:t>git□status</w:t>
+            </w:r>
+          </w:p>
+        </w:tc>
+      </w:tr>
+    </w:tbl>
+    <w:p>
+      <w:pPr>
+        <w:rPr>
+          <w:rFonts w:hint="eastAsia"/>
+          <w:b/>
+          <w:bCs/>
+        </w:rPr>
+      </w:pPr>
+      <w:r>
+        <w:rPr>
+          <w:rFonts w:hint="eastAsia"/>
+          <w:b/>
+          <w:bCs/>
+        </w:rPr>
+        <w:lastRenderedPageBreak/>
+        <w:t>4.3将工作空间的修改添加到</w:t>
+      </w:r>
+    </w:p>
+    <w:tbl>
+      <w:tblPr>
+        <w:tblStyle w:val="af0"/>
+        <w:tblW w:w="0" w:type="auto"/>
+        <w:tblLook w:val="04A0" w:firstRow="1" w:lastRow="0" w:firstColumn="1" w:lastColumn="0" w:noHBand="0" w:noVBand="1"/>
+      </w:tblPr>
+      <w:tblGrid>
+        <w:gridCol w:w="8296"/>
+      </w:tblGrid>
+      <w:tr>
+        <w:tc>
+          <w:tcPr>
+            <w:tcW w:w="8296" w:type="dxa"/>
+          </w:tcPr>
+          <w:p>
+            <w:pPr>
+              <w:rPr>
+                <w:rFonts w:hint="eastAsia"/>
+                <w:color w:val="00B050"/>
+              </w:rPr>
+            </w:pPr>
+            <w:r>
+              <w:rPr>
+                <w:rFonts w:hint="eastAsia"/>
+                <w:color w:val="7030A0"/>
+              </w:rPr>
+              <w:t>g</w:t>
+            </w:r>
+            <w:r>
+              <w:rPr>
+                <w:rFonts w:hint="eastAsia"/>
+                <w:color w:val="7030A0"/>
+              </w:rPr>
+              <w:t>it□add□</w:t>
+            </w:r>
+            <w:r>
+              <w:rPr>
+                <w:rFonts w:hint="eastAsia"/>
+                <w:color w:val="00B050"/>
+              </w:rPr>
+              <w:t>&lt;文件名&gt;</w:t>
+            </w:r>
+            <w:r>
+              <w:rPr>
+                <w:rFonts w:hint="eastAsia"/>
+                <w:color w:val="00B050"/>
+              </w:rPr>
+              <w:t xml:space="preserve"> </w:t>
+            </w:r>
+            <w:r>
+              <w:rPr>
+                <w:rFonts w:hint="eastAsia"/>
+                <w:color w:val="00B050"/>
+              </w:rPr>
+              <w:t xml:space="preserve">   </w:t>
+            </w:r>
+            <w:r>
+              <w:rPr>
+                <w:rFonts w:hint="eastAsia"/>
+                <w:color w:val="00B050"/>
+              </w:rPr>
+              <w:t>//将</w:t>
+            </w:r>
+            <w:r>
+              <w:rPr>
+                <w:rFonts w:hint="eastAsia"/>
+                <w:color w:val="00B050"/>
+              </w:rPr>
+              <w:t>指定</w:t>
+            </w:r>
+            <w:r>
+              <w:rPr>
+                <w:rFonts w:hint="eastAsia"/>
+                <w:color w:val="00B050"/>
+              </w:rPr>
+              <w:t>文件add到暂存区</w:t>
+            </w:r>
+          </w:p>
+        </w:tc>
+      </w:tr>
+      <w:tr>
+        <w:tc>
+          <w:tcPr>
+            <w:tcW w:w="8296" w:type="dxa"/>
+          </w:tcPr>
+          <w:p>
+            <w:pPr>
+              <w:rPr>
+                <w:rFonts w:hint="eastAsia"/>
+              </w:rPr>
+            </w:pPr>
+            <w:r>
+              <w:rPr>
+                <w:rFonts w:hint="eastAsia"/>
+                <w:color w:val="7030A0"/>
+              </w:rPr>
+              <w:t>g</w:t>
+            </w:r>
+            <w:r>
+              <w:rPr>
+                <w:rFonts w:hint="eastAsia"/>
+                <w:color w:val="7030A0"/>
+              </w:rPr>
+              <w:t>it□add□.</w:t>
+            </w:r>
+            <w:r>
+              <w:rPr>
+                <w:rFonts w:hint="eastAsia"/>
+                <w:color w:val="000000" w:themeColor="text1"/>
+              </w:rPr>
+              <w:t xml:space="preserve">  </w:t>
+            </w:r>
+            <w:r>
+              <w:rPr>
+                <w:rFonts w:hint="eastAsia"/>
+                <w:color w:val="00B050"/>
+              </w:rPr>
+              <w:t xml:space="preserve">       </w:t>
+            </w:r>
+            <w:r>
+              <w:rPr>
+                <w:rFonts w:hint="eastAsia"/>
+                <w:color w:val="00B050"/>
+              </w:rPr>
+              <w:t xml:space="preserve">   </w:t>
+            </w:r>
+            <w:r>
+              <w:rPr>
+                <w:rFonts w:hint="eastAsia"/>
+                <w:color w:val="00B050"/>
+              </w:rPr>
+              <w:t>//将工作空间中所有文件add到暂存区</w:t>
+            </w:r>
+          </w:p>
+        </w:tc>
+      </w:tr>
+    </w:tbl>
+    <w:p>
+      <w:pPr>
+        <w:rPr>
+          <w:b/>
+          <w:bCs/>
+        </w:rPr>
+      </w:pPr>
+      <w:r>
+        <w:rPr>
+          <w:rFonts w:hint="eastAsia"/>
+          <w:b/>
+          <w:bCs/>
+        </w:rPr>
+        <w:t>4.4将暂存</w:t>
+      </w:r>
+      <w:proofErr w:type="gramStart"/>
+      <w:r>
+        <w:rPr>
+          <w:rFonts w:hint="eastAsia"/>
+          <w:b/>
+          <w:bCs/>
+        </w:rPr>
+        <w:t>区内容</w:t>
+      </w:r>
+      <w:proofErr w:type="gramEnd"/>
+      <w:r>
+        <w:rPr>
+          <w:rFonts w:hint="eastAsia"/>
+          <w:b/>
+          <w:bCs/>
+        </w:rPr>
+        <w:t>提交到版本库(仓库)</w:t>
+      </w:r>
+    </w:p>
+    <w:tbl>
+      <w:tblPr>
+        <w:tblStyle w:val="af0"/>
+        <w:tblW w:w="0" w:type="auto"/>
+        <w:tblLook w:val="04A0" w:firstRow="1" w:lastRow="0" w:firstColumn="1" w:lastColumn="0" w:noHBand="0" w:noVBand="1"/>
+      </w:tblPr>
+      <w:tblGrid>
+        <w:gridCol w:w="8296"/>
+      </w:tblGrid>
+      <w:tr>
+        <w:tc>
+          <w:tcPr>
+            <w:tcW w:w="8296" w:type="dxa"/>
+          </w:tcPr>
+          <w:p>
+            <w:pPr>
+              <w:rPr>
+                <w:rFonts w:hint="eastAsia"/>
+              </w:rPr>
+            </w:pPr>
+            <w:r>
+              <w:rPr>
+                <w:rFonts w:hint="eastAsia"/>
+                <w:color w:val="7030A0"/>
+              </w:rPr>
+              <w:t>Git□commit</w:t>
+            </w:r>
+            <w:r>
+              <w:rPr>
+                <w:rFonts w:hint="eastAsia"/>
+                <w:color w:val="7030A0"/>
+              </w:rPr>
+              <w:t>□</w:t>
+            </w:r>
+            <w:r>
+              <w:rPr>
+                <w:rFonts w:hint="eastAsia"/>
+                <w:color w:val="7030A0"/>
+              </w:rPr>
+              <w:t>-m</w:t>
+            </w:r>
+            <w:r>
+              <w:rPr>
+                <w:rFonts w:hint="eastAsia"/>
+                <w:color w:val="7030A0"/>
+              </w:rPr>
+              <w:t xml:space="preserve"> </w:t>
+            </w:r>
+            <w:r>
+              <w:rPr>
+                <w:color w:val="7030A0"/>
+              </w:rPr>
+              <w:t>‘</w:t>
+            </w:r>
+            <w:r>
+              <w:rPr>
+                <w:rFonts w:hint="eastAsia"/>
+                <w:color w:val="00B050"/>
+              </w:rPr>
+              <w:t>版本说明</w:t>
+            </w:r>
+            <w:r>
+              <w:rPr>
+                <w:color w:val="7030A0"/>
+              </w:rPr>
+              <w:t>’</w:t>
+            </w:r>
+          </w:p>
+        </w:tc>
+      </w:tr>
+    </w:tbl>
+    <w:p>
+      <w:pPr>
+        <w:rPr>
+          <w:b/>
+          <w:bCs/>
+        </w:rPr>
+      </w:pPr>
+      <w:r>
+        <w:rPr>
+          <w:rFonts w:hint="eastAsia"/>
+          <w:b/>
+          <w:bCs/>
+        </w:rPr>
+        <w:t>4.5查看历史版本库中的历史版本</w:t>
+      </w:r>
+    </w:p>
+    <w:tbl>
+      <w:tblPr>
+        <w:tblStyle w:val="af0"/>
+        <w:tblW w:w="0" w:type="auto"/>
+        <w:tblLook w:val="04A0" w:firstRow="1" w:lastRow="0" w:firstColumn="1" w:lastColumn="0" w:noHBand="0" w:noVBand="1"/>
+      </w:tblPr>
+      <w:tblGrid>
+        <w:gridCol w:w="8296"/>
+      </w:tblGrid>
+      <w:tr>
+        <w:tc>
+          <w:tcPr>
+            <w:tcW w:w="8296" w:type="dxa"/>
+          </w:tcPr>
+          <w:p>
+            <w:pPr>
+              <w:rPr>
+                <w:rFonts w:hint="eastAsia"/>
+              </w:rPr>
+            </w:pPr>
+            <w:r>
+              <w:rPr>
+                <w:rFonts w:hint="eastAsia"/>
+                <w:color w:val="7030A0"/>
+              </w:rPr>
+              <w:t>git□log --</w:t>
+            </w:r>
+            <w:proofErr w:type="spellStart"/>
+            <w:r>
+              <w:rPr>
+                <w:rFonts w:hint="eastAsia"/>
+                <w:color w:val="7030A0"/>
+              </w:rPr>
+              <w:t>oneline</w:t>
+            </w:r>
+            <w:proofErr w:type="spellEnd"/>
+            <w:r>
+              <w:rPr>
+                <w:rFonts w:hint="eastAsia"/>
+                <w:color w:val="7030A0"/>
+              </w:rPr>
+              <w:t xml:space="preserve"> </w:t>
+            </w:r>
+            <w:r>
+              <w:rPr>
+                <w:rFonts w:hint="eastAsia"/>
+              </w:rPr>
+              <w:t xml:space="preserve">   </w:t>
+            </w:r>
+            <w:r>
+              <w:rPr>
+                <w:rFonts w:hint="eastAsia"/>
+                <w:color w:val="00B050"/>
+              </w:rPr>
+              <w:t xml:space="preserve">  //每个版本信息只显示一行</w:t>
+            </w:r>
+          </w:p>
+        </w:tc>
+      </w:tr>
+      <w:tr>
+        <w:tc>
+          <w:tcPr>
+            <w:tcW w:w="8296" w:type="dxa"/>
+          </w:tcPr>
+          <w:p>
+            <w:pPr>
+              <w:rPr>
+                <w:rFonts w:hint="eastAsia"/>
+              </w:rPr>
+            </w:pPr>
+            <w:r>
+              <w:rPr>
+                <w:rFonts w:hint="eastAsia"/>
+                <w:color w:val="7030A0"/>
+              </w:rPr>
+              <w:t xml:space="preserve">git□log </w:t>
+            </w:r>
+            <w:r>
+              <w:rPr>
+                <w:rFonts w:hint="eastAsia"/>
+              </w:rPr>
+              <w:t xml:space="preserve">            </w:t>
+            </w:r>
+            <w:r>
+              <w:rPr>
+                <w:rFonts w:hint="eastAsia"/>
+              </w:rPr>
+              <w:t xml:space="preserve"> </w:t>
+            </w:r>
+            <w:r>
+              <w:rPr>
+                <w:rFonts w:hint="eastAsia"/>
+                <w:color w:val="00B050"/>
+              </w:rPr>
+              <w:t xml:space="preserve"> //显示每个版本的详细信息</w:t>
+            </w:r>
+          </w:p>
+        </w:tc>
+      </w:tr>
+    </w:tbl>
+    <w:p>
+      <w:r>
+        <w:rPr>
+          <w:noProof/>
+        </w:rPr>
+        <w:drawing>
+          <wp:anchor distT="0" distB="0" distL="114300" distR="114300" simplePos="0" relativeHeight="251659264" behindDoc="0" locked="0" layoutInCell="1" allowOverlap="1" wp14:anchorId="03E24A31" wp14:editId="05C03D80">
+            <wp:simplePos x="0" y="0"/>
+            <wp:positionH relativeFrom="column">
+              <wp:posOffset>0</wp:posOffset>
+            </wp:positionH>
+            <wp:positionV relativeFrom="paragraph">
+              <wp:posOffset>6350</wp:posOffset>
+            </wp:positionV>
+            <wp:extent cx="5274310" cy="975360"/>
+            <wp:effectExtent l="0" t="0" r="2540" b="0"/>
+            <wp:wrapTopAndBottom/>
+            <wp:docPr id="1441029138" name="图片 1"/>
+            <wp:cNvGraphicFramePr>
+              <a:graphicFrameLocks xmlns:a="http://schemas.openxmlformats.org/drawingml/2006/main" noChangeAspect="1"/>
+            </wp:cNvGraphicFramePr>
+            <a:graphic xmlns:a="http://schemas.openxmlformats.org/drawingml/2006/main">
+              <a:graphicData uri="http://schemas.openxmlformats.org/drawingml/2006/picture">
+                <pic:pic xmlns:pic="http://schemas.openxmlformats.org/drawingml/2006/picture">
+                  <pic:nvPicPr>
+                    <pic:cNvPr id="1441029138" name=""/>
+                    <pic:cNvPicPr/>
+                  </pic:nvPicPr>
+                  <pic:blipFill>
+                    <a:blip r:embed="rId7">
+                      <a:extLst>
+                        <a:ext uri="{28A0092B-C50C-407E-A947-70E740481C1C}">
+                          <a14:useLocalDpi xmlns:a14="http://schemas.microsoft.com/office/drawing/2010/main" val="0"/>
+                        </a:ext>
+                      </a:extLst>
+                    </a:blip>
+                    <a:stretch>
+                      <a:fillRect/>
+                    </a:stretch>
+                  </pic:blipFill>
+                  <pic:spPr>
+                    <a:xfrm>
+                      <a:off x="0" y="0"/>
+                      <a:ext cx="5274310" cy="975360"/>
+                    </a:xfrm>
+                    <a:prstGeom prst="rect">
+                      <a:avLst/>
+                    </a:prstGeom>
+                  </pic:spPr>
+                </pic:pic>
+              </a:graphicData>
+            </a:graphic>
+            <wp14:sizeRelH relativeFrom="page">
+              <wp14:pctWidth>0</wp14:pctWidth>
+            </wp14:sizeRelH>
+            <wp14:sizeRelV relativeFrom="page">
+              <wp14:pctHeight>0</wp14:pctHeight>
+            </wp14:sizeRelV>
+          </wp:anchor>
+        </w:drawing>
+      </w:r>
+      <w:r>
+        <w:rPr>
+          <w:rFonts w:hint="eastAsia"/>
+        </w:rPr>
+        <w:t xml:space="preserve">其中 </w:t>
+      </w:r>
+    </w:p>
+    <w:p>
+      <w:r>
+        <w:rPr>
+          <w:rFonts w:hint="eastAsia"/>
+        </w:rPr>
+        <w:t>HEAD表示最新版本库</w:t>
+      </w:r>
+    </w:p>
+    <w:p>
+      <w:r>
+        <w:rPr>
+          <w:rFonts w:hint="eastAsia"/>
+        </w:rPr>
+        <w:t>origin 表示云端最新版本库</w:t>
+      </w:r>
+    </w:p>
+    <w:p>
+      <w:pPr>
+        <w:rPr>
+          <w:rFonts w:hint="eastAsia"/>
+          <w:b/>
+          <w:bCs/>
+        </w:rPr>
+      </w:pPr>
+      <w:r>
+        <w:rPr>
+          <w:rFonts w:hint="eastAsia"/>
+          <w:b/>
+          <w:bCs/>
+        </w:rPr>
+        <w:t>4.6设置用户信息(建议这里格式尽量保持和GitHub的信息保持一致)</w:t>
+      </w:r>
+    </w:p>
+    <w:tbl>
+      <w:tblPr>
+        <w:tblStyle w:val="21"/>
+        <w:tblW w:w="0" w:type="auto"/>
+        <w:tblLook w:val="04A0" w:firstRow="1" w:lastRow="0" w:firstColumn="1" w:lastColumn="0" w:noHBand="0" w:noVBand="1"/>
+      </w:tblPr>
+      <w:tblGrid>
+        <w:gridCol w:w="8296"/>
+      </w:tblGrid>
+      <w:tr>
+        <w:trPr>
+          <w:cnfStyle w:val="100000000000" w:firstRow="1" w:lastRow="0" w:firstColumn="0" w:lastColumn="0" w:oddVBand="0" w:evenVBand="0" w:oddHBand="0" w:evenHBand="0" w:firstRowFirstColumn="0" w:firstRowLastColumn="0" w:lastRowFirstColumn="0" w:lastRowLastColumn="0"/>
+        </w:trPr>
+        <w:tc>
+          <w:tcPr>
+            <w:cnfStyle w:val="001000000000" w:firstRow="0" w:lastRow="0" w:firstColumn="1" w:lastColumn="0" w:oddVBand="0" w:evenVBand="0" w:oddHBand="0" w:evenHBand="0" w:firstRowFirstColumn="0" w:firstRowLastColumn="0" w:lastRowFirstColumn="0" w:lastRowLastColumn="0"/>
+            <w:tcW w:w="8296" w:type="dxa"/>
+          </w:tcPr>
+          <w:p>
+            <w:pPr>
+              <w:rPr>
+                <w:rFonts w:hint="eastAsia"/>
+              </w:rPr>
+            </w:pPr>
+            <w:r>
+              <w:t>因为我们将暂存区的内容提交到版本时，会记录当前版本的提交的用户信息，因此在版本提交之前需要先绑定用户信息</w:t>
+            </w:r>
+          </w:p>
+        </w:tc>
+      </w:tr>
+    </w:tbl>
+    <w:p>
+      <w:pPr>
+        <w:rPr>
+          <w:rFonts w:hint="eastAsia"/>
+        </w:rPr>
+      </w:pPr>
+    </w:p>
+    <w:tbl>
+      <w:tblPr>
+        <w:tblStyle w:val="af0"/>
+        <w:tblW w:w="0" w:type="auto"/>
+        <w:tblLook w:val="04A0" w:firstRow="1" w:lastRow="0" w:firstColumn="1" w:lastColumn="0" w:noHBand="0" w:noVBand="1"/>
+      </w:tblPr>
+      <w:tblGrid>
+        <w:gridCol w:w="8296"/>
+      </w:tblGrid>
+      <w:tr>
+        <w:tc>
+          <w:tcPr>
+            <w:tcW w:w="8296" w:type="dxa"/>
+          </w:tcPr>
+          <w:p>
+            <w:pPr>
+              <w:rPr>
+                <w:rFonts w:hint="eastAsia"/>
+              </w:rPr>
+            </w:pPr>
+            <w:r>
+              <w:rPr>
+                <w:rFonts w:hint="eastAsia"/>
+                <w:color w:val="7030A0"/>
+              </w:rPr>
+              <w:t xml:space="preserve">git□config </w:t>
+            </w:r>
+            <w:r>
+              <w:rPr>
+                <w:rFonts w:hint="eastAsia"/>
+                <w:color w:val="7030A0"/>
+              </w:rPr>
+              <w:t>--</w:t>
+            </w:r>
+            <w:r>
+              <w:rPr>
+                <w:rFonts w:hint="eastAsia"/>
+                <w:color w:val="7030A0"/>
+              </w:rPr>
+              <w:t>global</w:t>
+            </w:r>
+            <w:r>
+              <w:rPr>
+                <w:rFonts w:hint="eastAsia"/>
+                <w:color w:val="7030A0"/>
+              </w:rPr>
+              <w:t>□</w:t>
+            </w:r>
+            <w:r>
+              <w:rPr>
+                <w:rFonts w:hint="eastAsia"/>
+                <w:color w:val="7030A0"/>
+              </w:rPr>
+              <w:t>user.name</w:t>
+            </w:r>
+            <w:r>
+              <w:rPr>
+                <w:rFonts w:hint="eastAsia"/>
+                <w:color w:val="7030A0"/>
+              </w:rPr>
+              <w:t>□</w:t>
+            </w:r>
+            <w:r>
+              <w:rPr>
+                <w:color w:val="7030A0"/>
+              </w:rPr>
+              <w:t>‘</w:t>
+            </w:r>
+            <w:r>
+              <w:rPr>
+                <w:rFonts w:hint="eastAsia"/>
+                <w:color w:val="00B050"/>
+              </w:rPr>
+              <w:t>用户名</w:t>
+            </w:r>
+            <w:r>
+              <w:rPr>
+                <w:color w:val="7030A0"/>
+              </w:rPr>
+              <w:t>’</w:t>
+            </w:r>
+          </w:p>
+        </w:tc>
+      </w:tr>
+      <w:tr>
+        <w:tc>
+          <w:tcPr>
+            <w:tcW w:w="8296" w:type="dxa"/>
+          </w:tcPr>
+          <w:p>
+            <w:pPr>
+              <w:rPr>
+                <w:rFonts w:hint="eastAsia"/>
+              </w:rPr>
+            </w:pPr>
+            <w:r>
+              <w:rPr>
+                <w:rFonts w:hint="eastAsia"/>
+                <w:color w:val="7030A0"/>
+              </w:rPr>
+              <w:t xml:space="preserve">git□config </w:t>
+            </w:r>
+            <w:r>
+              <w:rPr>
+                <w:rFonts w:hint="eastAsia"/>
+                <w:color w:val="7030A0"/>
+              </w:rPr>
+              <w:t>--</w:t>
+            </w:r>
+            <w:r>
+              <w:rPr>
+                <w:rFonts w:hint="eastAsia"/>
+                <w:color w:val="7030A0"/>
+              </w:rPr>
+              <w:t>global</w:t>
+            </w:r>
+            <w:r>
+              <w:rPr>
+                <w:rFonts w:hint="eastAsia"/>
+                <w:color w:val="7030A0"/>
+              </w:rPr>
+              <w:t>□</w:t>
+            </w:r>
+            <w:proofErr w:type="spellStart"/>
+            <w:r>
+              <w:rPr>
+                <w:rFonts w:hint="eastAsia"/>
+                <w:color w:val="7030A0"/>
+              </w:rPr>
+              <w:t>user.email</w:t>
+            </w:r>
+            <w:proofErr w:type="spellEnd"/>
+            <w:r>
+              <w:rPr>
+                <w:rFonts w:hint="eastAsia"/>
+                <w:color w:val="7030A0"/>
+              </w:rPr>
+              <w:t>□</w:t>
+            </w:r>
+            <w:proofErr w:type="gramStart"/>
+            <w:r>
+              <w:t>’</w:t>
+            </w:r>
+            <w:proofErr w:type="gramEnd"/>
+            <w:r>
+              <w:rPr>
+                <w:rFonts w:hint="eastAsia"/>
+                <w:color w:val="00B050"/>
+              </w:rPr>
+              <w:t>电子邮箱</w:t>
+            </w:r>
+            <w:proofErr w:type="gramStart"/>
+            <w:r>
+              <w:t>’</w:t>
+            </w:r>
+            <w:proofErr w:type="gramEnd"/>
+          </w:p>
+        </w:tc>
+      </w:tr>
+    </w:tbl>
+    <w:p>
+      <w:r>
+        <w:rPr>
+          <w:rFonts w:hint="eastAsia"/>
+        </w:rPr>
+        <w:t>完成一次后就不用反复进行此操作</w:t>
+      </w:r>
+    </w:p>
+    <w:p>
+      <w:pPr>
+        <w:rPr>
+          <w:b/>
+          <w:bCs/>
+        </w:rPr>
+      </w:pPr>
+      <w:r>
+        <w:rPr>
+          <w:rFonts w:hint="eastAsia"/>
+          <w:b/>
+          <w:bCs/>
+        </w:rPr>
+        <w:t>4.7同步历史版本到工作空间</w:t>
+      </w:r>
+    </w:p>
+    <w:tbl>
+      <w:tblPr>
+        <w:tblStyle w:val="af0"/>
+        <w:tblW w:w="0" w:type="auto"/>
+        <w:tblLook w:val="04A0" w:firstRow="1" w:lastRow="0" w:firstColumn="1" w:lastColumn="0" w:noHBand="0" w:noVBand="1"/>
+      </w:tblPr>
+      <w:tblGrid>
+        <w:gridCol w:w="8296"/>
+      </w:tblGrid>
+      <w:tr>
+        <w:tc>
+          <w:tcPr>
+            <w:tcW w:w="8296" w:type="dxa"/>
+          </w:tcPr>
+          <w:p>
+            <w:pPr>
+              <w:rPr>
+                <w:rFonts w:hint="eastAsia"/>
+              </w:rPr>
+            </w:pPr>
+            <w:r>
+              <w:rPr>
+                <w:rFonts w:hint="eastAsia"/>
+                <w:color w:val="7030A0"/>
+              </w:rPr>
+              <w:t>git□checkout□</w:t>
+            </w:r>
+            <w:r>
+              <w:rPr>
+                <w:rFonts w:hint="eastAsia"/>
+                <w:color w:val="00B050"/>
+              </w:rPr>
+              <w:t>版本号</w:t>
+            </w:r>
+          </w:p>
+        </w:tc>
+      </w:tr>
+    </w:tbl>
+    <w:p>
+      <w:pPr>
+        <w:pStyle w:val="1"/>
+      </w:pPr>
+      <w:r>
+        <w:rPr>
+          <w:rFonts w:hint="eastAsia"/>
+        </w:rPr>
+        <w:t>五、</w:t>
+      </w:r>
+      <w:r>
+        <w:rPr>
+          <w:rFonts w:hint="eastAsia"/>
+        </w:rPr>
+        <w:t xml:space="preserve"> </w:t>
+      </w:r>
+      <w:r>
+        <w:rPr>
+          <w:rFonts w:hint="eastAsia"/>
+        </w:rPr>
+        <w:t>远程仓库</w:t>
+      </w:r>
+    </w:p>
+    <w:p>
+      <w:pPr>
+        <w:rPr>
+          <w:b/>
+          <w:bCs/>
+        </w:rPr>
+      </w:pPr>
+      <w:r>
+        <w:rPr>
+          <w:rFonts w:hint="eastAsia"/>
+          <w:b/>
+          <w:bCs/>
+        </w:rPr>
+        <w:t>5.1远程仓库</w:t>
+      </w:r>
+    </w:p>
+    <w:tbl>
+      <w:tblPr>
+        <w:tblStyle w:val="21"/>
+        <w:tblW w:w="0" w:type="auto"/>
+        <w:tblLook w:val="04A0" w:firstRow="1" w:lastRow="0" w:firstColumn="1" w:lastColumn="0" w:noHBand="0" w:noVBand="1"/>
+      </w:tblPr>
+      <w:tblGrid>
+        <w:gridCol w:w="8296"/>
+      </w:tblGrid>
+      <w:tr>
+        <w:trPr>
+          <w:cnfStyle w:val="100000000000" w:firstRow="1" w:lastRow="0" w:firstColumn="0" w:lastColumn="0" w:oddVBand="0" w:evenVBand="0" w:oddHBand="0" w:evenHBand="0" w:firstRowFirstColumn="0" w:firstRowLastColumn="0" w:lastRowFirstColumn="0" w:lastRowLastColumn="0"/>
+        </w:trPr>
+        <w:tc>
+          <w:tcPr>
+            <w:cnfStyle w:val="001000000000" w:firstRow="0" w:lastRow="0" w:firstColumn="1" w:lastColumn="0" w:oddVBand="0" w:evenVBand="0" w:oddHBand="0" w:evenHBand="0" w:firstRowFirstColumn="0" w:firstRowLastColumn="0" w:lastRowFirstColumn="0" w:lastRowLastColumn="0"/>
+            <w:tcW w:w="8296" w:type="dxa"/>
+          </w:tcPr>
+          <w:p>
+            <w:pPr>
+              <w:rPr>
+                <w:rFonts w:hint="eastAsia"/>
+              </w:rPr>
+            </w:pPr>
+            <w:r>
+              <w:t>远程仓库，远程版本库；实现版本库的远程存储，以实现团队的协同开发</w:t>
+            </w:r>
+          </w:p>
+        </w:tc>
+      </w:tr>
+    </w:tbl>
+    <w:p>
+      <w:pPr>
+        <w:rPr>
+          <w:b/>
+          <w:bCs/>
+        </w:rPr>
+      </w:pPr>
+      <w:r>
+        <w:rPr>
+          <w:b/>
+          <w:bCs/>
+        </w:rPr>
+        <w:lastRenderedPageBreak/>
+        <w:drawing>
+          <wp:anchor distT="0" distB="0" distL="114300" distR="114300" simplePos="0" relativeHeight="251660288" behindDoc="0" locked="0" layoutInCell="1" allowOverlap="1" wp14:anchorId="67EA549D" wp14:editId="7F8F82DA">
+            <wp:simplePos x="0" y="0"/>
+            <wp:positionH relativeFrom="column">
+              <wp:posOffset>38100</wp:posOffset>
+            </wp:positionH>
+            <wp:positionV relativeFrom="paragraph">
+              <wp:posOffset>0</wp:posOffset>
+            </wp:positionV>
+            <wp:extent cx="4349750" cy="3038475"/>
+            <wp:effectExtent l="0" t="0" r="0" b="9525"/>
+            <wp:wrapTopAndBottom/>
+            <wp:docPr id="436611483" name="图片 1"/>
+            <wp:cNvGraphicFramePr>
+              <a:graphicFrameLocks xmlns:a="http://schemas.openxmlformats.org/drawingml/2006/main" noChangeAspect="1"/>
+            </wp:cNvGraphicFramePr>
+            <a:graphic xmlns:a="http://schemas.openxmlformats.org/drawingml/2006/main">
+              <a:graphicData uri="http://schemas.openxmlformats.org/drawingml/2006/picture">
+                <pic:pic xmlns:pic="http://schemas.openxmlformats.org/drawingml/2006/picture">
+                  <pic:nvPicPr>
+                    <pic:cNvPr id="436611483" name=""/>
+                    <pic:cNvPicPr/>
+                  </pic:nvPicPr>
+                  <pic:blipFill>
+                    <a:blip r:embed="rId8">
+                      <a:extLst>
+                        <a:ext uri="{28A0092B-C50C-407E-A947-70E740481C1C}">
+                          <a14:useLocalDpi xmlns:a14="http://schemas.microsoft.com/office/drawing/2010/main" val="0"/>
+                        </a:ext>
+                      </a:extLst>
+                    </a:blip>
+                    <a:stretch>
+                      <a:fillRect/>
+                    </a:stretch>
+                  </pic:blipFill>
+                  <pic:spPr>
+                    <a:xfrm>
+                      <a:off x="0" y="0"/>
+                      <a:ext cx="4349750" cy="3038475"/>
+                    </a:xfrm>
+                    <a:prstGeom prst="rect">
+                      <a:avLst/>
+                    </a:prstGeom>
+                  </pic:spPr>
+                </pic:pic>
+              </a:graphicData>
+            </a:graphic>
+            <wp14:sizeRelH relativeFrom="page">
+              <wp14:pctWidth>0</wp14:pctWidth>
+            </wp14:sizeRelH>
+            <wp14:sizeRelV relativeFrom="page">
+              <wp14:pctHeight>0</wp14:pctHeight>
+            </wp14:sizeRelV>
+          </wp:anchor>
+        </w:drawing>
+      </w:r>
+      <w:r>
+        <w:rPr>
+          <w:rFonts w:hint="eastAsia"/>
+          <w:b/>
+          <w:bCs/>
+        </w:rPr>
+        <w:t>5.2如何获取远程仓库</w:t>
+      </w:r>
+    </w:p>
+    <w:p>
+      <w:r>
+        <w:rPr>
+          <w:rFonts w:hint="eastAsia"/>
+        </w:rPr>
+        <w:t>可以使用GitHub创建仓库(当然还有许多仓库提供商),如何使用</w:t>
+      </w:r>
+      <w:proofErr w:type="spellStart"/>
+      <w:r>
+        <w:rPr>
+          <w:rFonts w:hint="eastAsia"/>
+        </w:rPr>
+        <w:t>Github</w:t>
+      </w:r>
+      <w:proofErr w:type="spellEnd"/>
+      <w:r>
+        <w:rPr>
+          <w:rFonts w:hint="eastAsia"/>
+        </w:rPr>
+        <w:t>以及如何创建仓库这里不做详细讲解</w:t>
+      </w:r>
+    </w:p>
+    <w:p>
+      <w:pPr>
+        <w:rPr>
+          <w:rFonts w:hint="eastAsia"/>
+        </w:rPr>
+      </w:pPr>
+      <w:r>
+        <w:rPr>
+          <w:rFonts w:hint="eastAsia"/>
+        </w:rPr>
+        <w:t>仓库提供商</w:t>
+      </w:r>
+    </w:p>
+    <w:tbl>
+      <w:tblPr>
+        <w:tblStyle w:val="af0"/>
+        <w:tblW w:w="0" w:type="auto"/>
+        <w:tblLook w:val="04A0" w:firstRow="1" w:lastRow="0" w:firstColumn="1" w:lastColumn="0" w:noHBand="0" w:noVBand="1"/>
+      </w:tblPr>
+      <w:tblGrid>
+        <w:gridCol w:w="8296"/>
+      </w:tblGrid>
+      <w:tr>
+        <w:tc>
+          <w:tcPr>
+            <w:tcW w:w="8296" w:type="dxa"/>
+          </w:tcPr>
+          <w:p>
+            <w:pPr>
+              <w:rPr>
+                <w:rFonts w:hint="eastAsia"/>
+              </w:rPr>
+            </w:pPr>
+            <w:r>
+              <w:t>GitHub https://gitbub.com</w:t>
+            </w:r>
+          </w:p>
+        </w:tc>
+      </w:tr>
+      <w:tr>
+        <w:tc>
+          <w:tcPr>
+            <w:tcW w:w="8296" w:type="dxa"/>
+          </w:tcPr>
+          <w:p>
+            <w:pPr>
+              <w:rPr>
+                <w:rFonts w:hint="eastAsia"/>
+              </w:rPr>
+            </w:pPr>
+            <w:proofErr w:type="spellStart"/>
+            <w:r>
+              <w:t>Gitee</w:t>
+            </w:r>
+            <w:proofErr w:type="spellEnd"/>
+            <w:r>
+              <w:t>（码云） https://gitee.com</w:t>
+            </w:r>
+          </w:p>
+        </w:tc>
+      </w:tr>
+      <w:tr>
+        <w:tc>
+          <w:tcPr>
+            <w:tcW w:w="8296" w:type="dxa"/>
+          </w:tcPr>
+          <w:p>
+            <w:pPr>
+              <w:rPr>
+                <w:rFonts w:hint="eastAsia"/>
+              </w:rPr>
+            </w:pPr>
+            <w:r>
+              <w:t>Coding</w:t>
+            </w:r>
+          </w:p>
+        </w:tc>
+      </w:tr>
+    </w:tbl>
+    <w:p>
+      <w:pPr>
+        <w:pStyle w:val="1"/>
+      </w:pPr>
+      <w:r>
+        <w:rPr>
+          <w:rFonts w:hint="eastAsia"/>
+        </w:rPr>
+        <w:t>六、</w:t>
+      </w:r>
+      <w:r>
+        <w:rPr>
+          <w:rFonts w:hint="eastAsia"/>
+        </w:rPr>
+        <w:t xml:space="preserve"> </w:t>
+      </w:r>
+      <w:r>
+        <w:rPr>
+          <w:rFonts w:hint="eastAsia"/>
+        </w:rPr>
+        <w:t>远程仓库操作</w:t>
+      </w:r>
+    </w:p>
+    <w:p>
+      <w:pPr>
+        <w:rPr>
+          <w:rFonts w:hint="eastAsia"/>
+          <w:b/>
+          <w:bCs/>
+        </w:rPr>
+      </w:pPr>
+      <w:r>
+        <w:rPr>
+          <w:rFonts w:hint="eastAsia"/>
+          <w:b/>
+          <w:bCs/>
+        </w:rPr>
+        <w:t>6.1</w:t>
+      </w:r>
+      <w:r>
+        <w:rPr>
+          <w:rFonts w:hint="eastAsia"/>
+          <w:b/>
+          <w:bCs/>
+        </w:rPr>
+        <w:t>准备工作(这里使用GitHub)</w:t>
+      </w:r>
+    </w:p>
+    <w:p>
+      <w:r>
+        <w:rPr>
+          <w:rFonts w:hint="eastAsia"/>
+        </w:rPr>
+        <w:t>1..创建一个文件夹</w:t>
+      </w:r>
+      <w:proofErr w:type="gramStart"/>
+      <w:r>
+        <w:rPr>
+          <w:rFonts w:hint="eastAsia"/>
+        </w:rPr>
+        <w:t>当做</w:t>
+      </w:r>
+      <w:proofErr w:type="gramEnd"/>
+      <w:r>
+        <w:rPr>
+          <w:rFonts w:hint="eastAsia"/>
+        </w:rPr>
+        <w:t>本地仓库</w:t>
+      </w:r>
+    </w:p>
+    <w:p>
+      <w:pPr>
+        <w:rPr>
+          <w:rFonts w:hint="eastAsia"/>
+        </w:rPr>
+      </w:pPr>
+      <w:r>
+        <w:rPr>
+          <w:rFonts w:hint="eastAsia"/>
+        </w:rPr>
+        <w:t>2.初始化本地仓库</w:t>
+      </w:r>
+    </w:p>
+    <w:tbl>
+      <w:tblPr>
+        <w:tblStyle w:val="af0"/>
+        <w:tblW w:w="0" w:type="auto"/>
+        <w:tblLook w:val="04A0" w:firstRow="1" w:lastRow="0" w:firstColumn="1" w:lastColumn="0" w:noHBand="0" w:noVBand="1"/>
+      </w:tblPr>
+      <w:tblGrid>
+        <w:gridCol w:w="8296"/>
+      </w:tblGrid>
+      <w:tr>
+        <w:tc>
+          <w:tcPr>
+            <w:tcW w:w="8296" w:type="dxa"/>
+          </w:tcPr>
+          <w:p>
+            <w:pPr>
+              <w:rPr>
+                <w:rFonts w:hint="eastAsia"/>
+              </w:rPr>
+            </w:pPr>
+            <w:r>
+              <w:rPr>
+                <w:rFonts w:hint="eastAsia"/>
+                <w:color w:val="7030A0"/>
+              </w:rPr>
+              <w:t>git□</w:t>
+            </w:r>
+            <w:proofErr w:type="spellStart"/>
+            <w:r>
+              <w:rPr>
+                <w:rFonts w:hint="eastAsia"/>
+                <w:color w:val="7030A0"/>
+              </w:rPr>
+              <w:t>init</w:t>
+            </w:r>
+            <w:proofErr w:type="spellEnd"/>
+          </w:p>
+        </w:tc>
+      </w:tr>
+    </w:tbl>
+    <w:p>
+      <w:r>
+        <w:rPr>
+          <w:rFonts w:hint="eastAsia"/>
+        </w:rPr>
+        <w:t>3.将工作空间搭建的项目结构add到暂存区</w:t>
+      </w:r>
+    </w:p>
+    <w:tbl>
+      <w:tblPr>
+        <w:tblStyle w:val="af0"/>
+        <w:tblW w:w="0" w:type="auto"/>
+        <w:tblLook w:val="04A0" w:firstRow="1" w:lastRow="0" w:firstColumn="1" w:lastColumn="0" w:noHBand="0" w:noVBand="1"/>
+      </w:tblPr>
+      <w:tblGrid>
+        <w:gridCol w:w="8296"/>
+      </w:tblGrid>
+      <w:tr>
+        <w:tc>
+          <w:tcPr>
+            <w:tcW w:w="8296" w:type="dxa"/>
+          </w:tcPr>
+          <w:p>
+            <w:pPr>
+              <w:rPr>
+                <w:rFonts w:hint="eastAsia"/>
+              </w:rPr>
+            </w:pPr>
+            <w:r>
+              <w:rPr>
+                <w:rFonts w:hint="eastAsia"/>
+                <w:color w:val="7030A0"/>
+              </w:rPr>
+              <w:t>git□add□.</w:t>
+            </w:r>
+          </w:p>
+        </w:tc>
+      </w:tr>
+    </w:tbl>
+    <w:p>
+      <w:pPr>
+        <w:rPr>
+          <w:rFonts w:hint="eastAsia"/>
+        </w:rPr>
+      </w:pPr>
+      <w:r>
+        <w:rPr>
+          <w:rFonts w:hint="eastAsia"/>
+        </w:rPr>
+        <w:t>4.将暂存</w:t>
+      </w:r>
+      <w:proofErr w:type="gramStart"/>
+      <w:r>
+        <w:rPr>
+          <w:rFonts w:hint="eastAsia"/>
+        </w:rPr>
+        <w:t>区文件</w:t>
+      </w:r>
+      <w:proofErr w:type="gramEnd"/>
+      <w:r>
+        <w:rPr>
+          <w:rFonts w:hint="eastAsia"/>
+        </w:rPr>
+        <w:t>提交到版本库，生成第一个版本</w:t>
+      </w:r>
+    </w:p>
+    <w:tbl>
+      <w:tblPr>
+        <w:tblStyle w:val="af0"/>
+        <w:tblW w:w="0" w:type="auto"/>
+        <w:tblLook w:val="04A0" w:firstRow="1" w:lastRow="0" w:firstColumn="1" w:lastColumn="0" w:noHBand="0" w:noVBand="1"/>
+      </w:tblPr>
+      <w:tblGrid>
+        <w:gridCol w:w="8296"/>
+      </w:tblGrid>
+      <w:tr>
+        <w:tc>
+          <w:tcPr>
+            <w:tcW w:w="8296" w:type="dxa"/>
+          </w:tcPr>
+          <w:p>
+            <w:pPr>
+              <w:rPr>
+                <w:rFonts w:hint="eastAsia"/>
+              </w:rPr>
+            </w:pPr>
+            <w:r>
+              <w:rPr>
+                <w:rFonts w:hint="eastAsia"/>
+                <w:color w:val="7030A0"/>
+              </w:rPr>
+              <w:t>git□commit□-m□</w:t>
+            </w:r>
+            <w:proofErr w:type="gramStart"/>
+            <w:r>
+              <w:rPr>
+                <w:color w:val="7030A0"/>
+              </w:rPr>
+              <w:t>’</w:t>
+            </w:r>
+            <w:proofErr w:type="gramEnd"/>
+            <w:r>
+              <w:rPr>
+                <w:rFonts w:hint="eastAsia"/>
+                <w:color w:val="00B050"/>
+              </w:rPr>
+              <w:t>版本说明</w:t>
+            </w:r>
+            <w:proofErr w:type="gramStart"/>
+            <w:r>
+              <w:t>’</w:t>
+            </w:r>
+            <w:proofErr w:type="gramEnd"/>
+          </w:p>
+        </w:tc>
+      </w:tr>
+    </w:tbl>
+    <w:p>
+      <w:r>
+        <w:rPr>
+          <w:noProof/>
+        </w:rPr>
+        <w:drawing>
+          <wp:anchor distT="0" distB="0" distL="114300" distR="114300" simplePos="0" relativeHeight="251661312" behindDoc="0" locked="0" layoutInCell="1" allowOverlap="1" wp14:anchorId="7AA938B8" wp14:editId="61EC81E7">
+            <wp:simplePos x="0" y="0"/>
+            <wp:positionH relativeFrom="column">
+              <wp:posOffset>0</wp:posOffset>
+            </wp:positionH>
+            <wp:positionV relativeFrom="paragraph">
+              <wp:posOffset>340360</wp:posOffset>
+            </wp:positionV>
+            <wp:extent cx="5274310" cy="1363980"/>
+            <wp:effectExtent l="0" t="0" r="2540" b="7620"/>
+            <wp:wrapTopAndBottom/>
+            <wp:docPr id="1090718958" name="图片 1"/>
+            <wp:cNvGraphicFramePr>
+              <a:graphicFrameLocks xmlns:a="http://schemas.openxmlformats.org/drawingml/2006/main" noChangeAspect="1"/>
+            </wp:cNvGraphicFramePr>
+            <a:graphic xmlns:a="http://schemas.openxmlformats.org/drawingml/2006/main">
+              <a:graphicData uri="http://schemas.openxmlformats.org/drawingml/2006/picture">
+                <pic:pic xmlns:pic="http://schemas.openxmlformats.org/drawingml/2006/picture">
+                  <pic:nvPicPr>
+                    <pic:cNvPr id="1090718958" name=""/>
+                    <pic:cNvPicPr/>
+                  </pic:nvPicPr>
+                  <pic:blipFill>
+                    <a:blip r:embed="rId9" cstate="print">
+                      <a:extLst>
+                        <a:ext uri="{28A0092B-C50C-407E-A947-70E740481C1C}">
+                          <a14:useLocalDpi xmlns:a14="http://schemas.microsoft.com/office/drawing/2010/main" val="0"/>
+                        </a:ext>
+                      </a:extLst>
+                    </a:blip>
+                    <a:stretch>
+                      <a:fillRect/>
+                    </a:stretch>
+                  </pic:blipFill>
+                  <pic:spPr>
+                    <a:xfrm>
+                      <a:off x="0" y="0"/>
+                      <a:ext cx="5274310" cy="1363980"/>
+                    </a:xfrm>
+                    <a:prstGeom prst="rect">
+                      <a:avLst/>
+                    </a:prstGeom>
+                  </pic:spPr>
+                </pic:pic>
+              </a:graphicData>
+            </a:graphic>
+            <wp14:sizeRelH relativeFrom="page">
+              <wp14:pctWidth>0</wp14:pctWidth>
+            </wp14:sizeRelH>
+            <wp14:sizeRelV relativeFrom="page">
+              <wp14:pctHeight>0</wp14:pctHeight>
+            </wp14:sizeRelV>
+          </wp:anchor>
+        </w:drawing>
+      </w:r>
+      <w:r>
+        <w:rPr>
+          <w:rFonts w:hint="eastAsia"/>
+        </w:rPr>
+        <w:t>5.然后去GitHub找到你的远程仓库地址</w:t>
+      </w:r>
+    </w:p>
+    <w:p>
+      <w:r>
+        <w:rPr>
+          <w:noProof/>
+        </w:rPr>
+        <w:lastRenderedPageBreak/>
+        <w:drawing>
+          <wp:anchor distT="0" distB="0" distL="114300" distR="114300" simplePos="0" relativeHeight="251662336" behindDoc="0" locked="0" layoutInCell="1" allowOverlap="1" wp14:anchorId="1CB516C3" wp14:editId="2C05A645">
+            <wp:simplePos x="0" y="0"/>
+            <wp:positionH relativeFrom="column">
+              <wp:posOffset>-57150</wp:posOffset>
+            </wp:positionH>
+            <wp:positionV relativeFrom="paragraph">
+              <wp:posOffset>1781810</wp:posOffset>
+            </wp:positionV>
+            <wp:extent cx="3727450" cy="1498600"/>
+            <wp:effectExtent l="0" t="0" r="6350" b="6350"/>
+            <wp:wrapTopAndBottom/>
+            <wp:docPr id="388073918" name="图片 1"/>
+            <wp:cNvGraphicFramePr>
+              <a:graphicFrameLocks xmlns:a="http://schemas.openxmlformats.org/drawingml/2006/main" noChangeAspect="1"/>
+            </wp:cNvGraphicFramePr>
+            <a:graphic xmlns:a="http://schemas.openxmlformats.org/drawingml/2006/main">
+              <a:graphicData uri="http://schemas.openxmlformats.org/drawingml/2006/picture">
+                <pic:pic xmlns:pic="http://schemas.openxmlformats.org/drawingml/2006/picture">
+                  <pic:nvPicPr>
+                    <pic:cNvPr id="388073918" name=""/>
+                    <pic:cNvPicPr/>
+                  </pic:nvPicPr>
+                  <pic:blipFill>
+                    <a:blip r:embed="rId10">
+                      <a:extLst>
+                        <a:ext uri="{28A0092B-C50C-407E-A947-70E740481C1C}">
+                          <a14:useLocalDpi xmlns:a14="http://schemas.microsoft.com/office/drawing/2010/main" val="0"/>
+                        </a:ext>
+                      </a:extLst>
+                    </a:blip>
+                    <a:stretch>
+                      <a:fillRect/>
+                    </a:stretch>
+                  </pic:blipFill>
+                  <pic:spPr>
+                    <a:xfrm>
+                      <a:off x="0" y="0"/>
+                      <a:ext cx="3727450" cy="1498600"/>
+                    </a:xfrm>
+                    <a:prstGeom prst="rect">
+                      <a:avLst/>
+                    </a:prstGeom>
+                  </pic:spPr>
+                </pic:pic>
+              </a:graphicData>
+            </a:graphic>
+            <wp14:sizeRelH relativeFrom="page">
+              <wp14:pctWidth>0</wp14:pctWidth>
+            </wp14:sizeRelH>
+            <wp14:sizeRelV relativeFrom="page">
+              <wp14:pctHeight>0</wp14:pctHeight>
+            </wp14:sizeRelV>
+          </wp:anchor>
+        </w:drawing>
+      </w:r>
+      <w:r>
+        <w:rPr>
+          <w:rFonts w:hint="eastAsia"/>
+        </w:rPr>
+        <w:t>点击</w:t>
+      </w:r>
+      <w:r>
+        <w:rPr>
+          <w:rFonts w:hint="eastAsia"/>
+          <w:highlight w:val="green"/>
+        </w:rPr>
+        <w:t>&lt;&gt;Code</w:t>
+      </w:r>
+    </w:p>
+    <w:p>
+      <w:r>
+        <w:rPr>
+          <w:rFonts w:hint="eastAsia"/>
+        </w:rPr>
+        <w:t>这个就是你的远程仓库地址，注意是HTTPS</w:t>
+      </w:r>
+    </w:p>
+    <w:p>
+      <w:pPr>
+        <w:rPr>
+          <w:b/>
+          <w:bCs/>
+        </w:rPr>
+      </w:pPr>
+      <w:r>
+        <w:rPr>
+          <w:rFonts w:hint="eastAsia"/>
+          <w:b/>
+          <w:bCs/>
+        </w:rPr>
+        <w:t>6.2.1本地仓库关联远程仓库</w:t>
+      </w:r>
+    </w:p>
+    <w:tbl>
+      <w:tblPr>
+        <w:tblStyle w:val="af0"/>
+        <w:tblW w:w="0" w:type="auto"/>
+        <w:tblLook w:val="04A0" w:firstRow="1" w:lastRow="0" w:firstColumn="1" w:lastColumn="0" w:noHBand="0" w:noVBand="1"/>
+      </w:tblPr>
+      <w:tblGrid>
+        <w:gridCol w:w="8296"/>
+      </w:tblGrid>
+      <w:tr>
+        <w:tc>
+          <w:tcPr>
+            <w:tcW w:w="8296" w:type="dxa"/>
+          </w:tcPr>
+          <w:p>
+            <w:pPr>
+              <w:rPr>
+                <w:rFonts w:hint="eastAsia"/>
+                <w:color w:val="7030A0"/>
+              </w:rPr>
+            </w:pPr>
+            <w:r>
+              <w:rPr>
+                <w:rFonts w:hint="eastAsia"/>
+                <w:color w:val="7030A0"/>
+              </w:rPr>
+              <w:t>git</w:t>
+            </w:r>
+            <w:r>
+              <w:rPr>
+                <w:rFonts w:hint="eastAsia"/>
+                <w:color w:val="7030A0"/>
+              </w:rPr>
+              <w:t>□</w:t>
+            </w:r>
+            <w:r>
+              <w:rPr>
+                <w:rFonts w:hint="eastAsia"/>
+                <w:color w:val="7030A0"/>
+              </w:rPr>
+              <w:t>remote</w:t>
+            </w:r>
+            <w:r>
+              <w:rPr>
+                <w:rFonts w:hint="eastAsia"/>
+                <w:color w:val="7030A0"/>
+              </w:rPr>
+              <w:t>□</w:t>
+            </w:r>
+            <w:r>
+              <w:rPr>
+                <w:rFonts w:hint="eastAsia"/>
+                <w:color w:val="7030A0"/>
+              </w:rPr>
+              <w:t>add</w:t>
+            </w:r>
+            <w:r>
+              <w:rPr>
+                <w:rFonts w:hint="eastAsia"/>
+                <w:color w:val="7030A0"/>
+              </w:rPr>
+              <w:t>□</w:t>
+            </w:r>
+            <w:r>
+              <w:rPr>
+                <w:rFonts w:hint="eastAsia"/>
+                <w:color w:val="7030A0"/>
+              </w:rPr>
+              <w:t>origin</w:t>
+            </w:r>
+            <w:r>
+              <w:rPr>
+                <w:rFonts w:hint="eastAsia"/>
+                <w:color w:val="7030A0"/>
+              </w:rPr>
+              <w:t>□</w:t>
+            </w:r>
+            <w:r>
+              <w:rPr>
+                <w:rFonts w:hint="eastAsia"/>
+                <w:color w:val="7030A0"/>
+              </w:rPr>
+              <w:t>http://******************</w:t>
+            </w:r>
+          </w:p>
+        </w:tc>
+      </w:tr>
+    </w:tbl>
+    <w:p>
+      <w:pPr>
+        <w:rPr>
+          <w:b/>
+          <w:bCs/>
+        </w:rPr>
+      </w:pPr>
+      <w:r>
+        <w:rPr>
+          <w:rFonts w:hint="eastAsia"/>
+          <w:b/>
+          <w:bCs/>
+        </w:rPr>
+        <w:t>6.2.2查看远程仓库状态</w:t>
+      </w:r>
+    </w:p>
+    <w:tbl>
+      <w:tblPr>
+        <w:tblStyle w:val="af0"/>
+        <w:tblW w:w="0" w:type="auto"/>
+        <w:tblLook w:val="04A0" w:firstRow="1" w:lastRow="0" w:firstColumn="1" w:lastColumn="0" w:noHBand="0" w:noVBand="1"/>
+      </w:tblPr>
+      <w:tblGrid>
+        <w:gridCol w:w="8296"/>
+      </w:tblGrid>
+      <w:tr>
+        <w:tc>
+          <w:tcPr>
+            <w:tcW w:w="8296" w:type="dxa"/>
+          </w:tcPr>
+          <w:p>
+            <w:pPr>
+              <w:rPr>
+                <w:rFonts w:hint="eastAsia"/>
+              </w:rPr>
+            </w:pPr>
+            <w:r>
+              <w:rPr>
+                <w:rFonts w:hint="eastAsia"/>
+                <w:color w:val="7030A0"/>
+              </w:rPr>
+              <w:t>git</w:t>
+            </w:r>
+            <w:r>
+              <w:rPr>
+                <w:rFonts w:hint="eastAsia"/>
+                <w:color w:val="7030A0"/>
+              </w:rPr>
+              <w:t>□</w:t>
+            </w:r>
+            <w:r>
+              <w:rPr>
+                <w:rFonts w:hint="eastAsia"/>
+                <w:color w:val="7030A0"/>
+              </w:rPr>
+              <w:t>remote</w:t>
+            </w:r>
+            <w:r>
+              <w:rPr>
+                <w:rFonts w:hint="eastAsia"/>
+                <w:color w:val="7030A0"/>
+              </w:rPr>
+              <w:t>□</w:t>
+            </w:r>
+            <w:r>
+              <w:rPr>
+                <w:rFonts w:hint="eastAsia"/>
+                <w:color w:val="7030A0"/>
+              </w:rPr>
+              <w:t>-v</w:t>
+            </w:r>
+          </w:p>
+        </w:tc>
+      </w:tr>
+    </w:tbl>
+    <w:p>
+      <w:pPr>
+        <w:rPr>
+          <w:b/>
+          <w:bCs/>
+        </w:rPr>
+      </w:pPr>
+      <w:r>
+        <w:rPr>
+          <w:rFonts w:hint="eastAsia"/>
+          <w:b/>
+          <w:bCs/>
+        </w:rPr>
+        <w:t>6.3 将本地仓库push到远程仓库</w:t>
+      </w:r>
+    </w:p>
+    <w:tbl>
+      <w:tblPr>
+        <w:tblStyle w:val="af0"/>
+        <w:tblW w:w="0" w:type="auto"/>
+        <w:tblLook w:val="04A0" w:firstRow="1" w:lastRow="0" w:firstColumn="1" w:lastColumn="0" w:noHBand="0" w:noVBand="1"/>
+      </w:tblPr>
+      <w:tblGrid>
+        <w:gridCol w:w="8296"/>
+      </w:tblGrid>
+      <w:tr>
+        <w:tc>
+          <w:tcPr>
+            <w:tcW w:w="8296" w:type="dxa"/>
+          </w:tcPr>
+          <w:p>
+            <w:pPr>
+              <w:rPr>
+                <w:rFonts w:hint="eastAsia"/>
+              </w:rPr>
+            </w:pPr>
+            <w:r>
+              <w:rPr>
+                <w:rFonts w:hint="eastAsia"/>
+                <w:color w:val="7030A0"/>
+              </w:rPr>
+              <w:t>git</w:t>
+            </w:r>
+            <w:r>
+              <w:rPr>
+                <w:rFonts w:hint="eastAsia"/>
+                <w:color w:val="7030A0"/>
+              </w:rPr>
+              <w:t>□</w:t>
+            </w:r>
+            <w:r>
+              <w:rPr>
+                <w:rFonts w:hint="eastAsia"/>
+                <w:color w:val="7030A0"/>
+              </w:rPr>
+              <w:t>push</w:t>
+            </w:r>
+            <w:r>
+              <w:rPr>
+                <w:rFonts w:hint="eastAsia"/>
+                <w:color w:val="7030A0"/>
+              </w:rPr>
+              <w:t>□</w:t>
+            </w:r>
+            <w:r>
+              <w:rPr>
+                <w:rFonts w:hint="eastAsia"/>
+                <w:color w:val="7030A0"/>
+              </w:rPr>
+              <w:t>origin</w:t>
+            </w:r>
+            <w:r>
+              <w:rPr>
+                <w:rFonts w:hint="eastAsia"/>
+                <w:color w:val="7030A0"/>
+              </w:rPr>
+              <w:t>□</w:t>
+            </w:r>
+            <w:r>
+              <w:rPr>
+                <w:rFonts w:hint="eastAsia"/>
+                <w:color w:val="00B050"/>
+              </w:rPr>
+              <w:t>m</w:t>
+            </w:r>
+            <w:r>
+              <w:rPr>
+                <w:rFonts w:hint="eastAsia"/>
+                <w:color w:val="00B050"/>
+              </w:rPr>
+              <w:t>a</w:t>
+            </w:r>
+            <w:r>
+              <w:rPr>
+                <w:rFonts w:hint="eastAsia"/>
+                <w:color w:val="00B050"/>
+              </w:rPr>
+              <w:t>ster</w:t>
+            </w:r>
+            <w:r>
+              <w:rPr>
+                <w:rFonts w:hint="eastAsia"/>
+                <w:color w:val="00B050"/>
+              </w:rPr>
+              <w:t xml:space="preserve">  </w:t>
+            </w:r>
+            <w:r>
+              <w:rPr>
+                <w:rFonts w:hint="eastAsia"/>
+              </w:rPr>
+              <w:t xml:space="preserve"> </w:t>
+            </w:r>
+            <w:r>
+              <w:rPr>
+                <w:rFonts w:hint="eastAsia"/>
+                <w:color w:val="00B050"/>
+              </w:rPr>
+              <w:t>//这里master是我的主分支，可以替换为其他分支的名称</w:t>
+            </w:r>
+            <w:r>
+              <w:rPr>
+                <w:rFonts w:hint="eastAsia"/>
+              </w:rPr>
+              <w:t xml:space="preserve">  </w:t>
+            </w:r>
+          </w:p>
+        </w:tc>
+      </w:tr>
+    </w:tbl>
+    <w:p>
+      <w:pPr>
+        <w:rPr>
+          <w:b/>
+          <w:bCs/>
+        </w:rPr>
+      </w:pPr>
+      <w:r>
+        <w:rPr>
+          <w:rFonts w:hint="eastAsia"/>
+          <w:b/>
+          <w:bCs/>
+        </w:rPr>
+        <w:t>6.4其他开发者pull远程仓库到本地</w:t>
+      </w:r>
+    </w:p>
+    <w:p>
+      <w:pPr>
+        <w:rPr>
+          <w:b/>
+          <w:bCs/>
+        </w:rPr>
+      </w:pPr>
+      <w:r>
+        <w:rPr>
+          <w:rFonts w:hint="eastAsia"/>
+          <w:b/>
+          <w:bCs/>
+        </w:rPr>
+        <w:t>6.4.1</w:t>
+      </w:r>
+    </w:p>
+    <w:p>
+      <w:pPr>
+        <w:rPr>
+          <w:rFonts w:hint="eastAsia"/>
+        </w:rPr>
+      </w:pPr>
+      <w:r>
+        <w:rPr>
+          <w:rFonts w:hint="eastAsia"/>
+        </w:rPr>
+        <w:t>创建一个文件夹，并打开Git终端</w:t>
+      </w:r>
+    </w:p>
+    <w:p>
+      <w:r>
+        <w:rPr>
+          <w:rFonts w:hint="eastAsia"/>
+        </w:rPr>
+        <w:t>创建本地仓库</w:t>
+      </w:r>
+    </w:p>
+    <w:tbl>
+      <w:tblPr>
+        <w:tblStyle w:val="af0"/>
+        <w:tblW w:w="0" w:type="auto"/>
+        <w:tblLook w:val="04A0" w:firstRow="1" w:lastRow="0" w:firstColumn="1" w:lastColumn="0" w:noHBand="0" w:noVBand="1"/>
+      </w:tblPr>
+      <w:tblGrid>
+        <w:gridCol w:w="8296"/>
+      </w:tblGrid>
+      <w:tr>
+        <w:tc>
+          <w:tcPr>
+            <w:tcW w:w="8296" w:type="dxa"/>
+          </w:tcPr>
+          <w:p>
+            <w:pPr>
+              <w:rPr>
+                <w:rFonts w:hint="eastAsia"/>
+              </w:rPr>
+            </w:pPr>
+            <w:r>
+              <w:rPr>
+                <w:rFonts w:hint="eastAsia"/>
+                <w:color w:val="7030A0"/>
+              </w:rPr>
+              <w:t>git</w:t>
+            </w:r>
+            <w:r>
+              <w:rPr>
+                <w:rFonts w:hint="eastAsia"/>
+                <w:color w:val="7030A0"/>
+              </w:rPr>
+              <w:t>□</w:t>
+            </w:r>
+            <w:proofErr w:type="spellStart"/>
+            <w:r>
+              <w:rPr>
+                <w:rFonts w:hint="eastAsia"/>
+                <w:color w:val="7030A0"/>
+              </w:rPr>
+              <w:t>init</w:t>
+            </w:r>
+            <w:proofErr w:type="spellEnd"/>
+          </w:p>
+        </w:tc>
+      </w:tr>
+    </w:tbl>
+    <w:p>
+      <w:pPr>
+        <w:rPr>
+          <w:rFonts w:hint="eastAsia"/>
+        </w:rPr>
+      </w:pPr>
+      <w:r>
+        <w:rPr>
+          <w:rFonts w:hint="eastAsia"/>
+        </w:rPr>
+        <w:t>拉取远程仓库到本地</w:t>
+      </w:r>
+    </w:p>
+    <w:tbl>
+      <w:tblPr>
+        <w:tblStyle w:val="af0"/>
+        <w:tblW w:w="0" w:type="auto"/>
+        <w:tblLook w:val="04A0" w:firstRow="1" w:lastRow="0" w:firstColumn="1" w:lastColumn="0" w:noHBand="0" w:noVBand="1"/>
+      </w:tblPr>
+      <w:tblGrid>
+        <w:gridCol w:w="8296"/>
+      </w:tblGrid>
+      <w:tr>
+        <w:tc>
+          <w:tcPr>
+            <w:tcW w:w="8296" w:type="dxa"/>
+          </w:tcPr>
+          <w:p>
+            <w:pPr>
+              <w:rPr>
+                <w:rFonts w:hint="eastAsia"/>
+              </w:rPr>
+            </w:pPr>
+            <w:r>
+              <w:rPr>
+                <w:rFonts w:hint="eastAsia"/>
+                <w:color w:val="7030A0"/>
+              </w:rPr>
+              <w:t>git</w:t>
+            </w:r>
+            <w:r>
+              <w:rPr>
+                <w:rFonts w:hint="eastAsia"/>
+                <w:color w:val="7030A0"/>
+              </w:rPr>
+              <w:t>□</w:t>
+            </w:r>
+            <w:r>
+              <w:rPr>
+                <w:rFonts w:hint="eastAsia"/>
+                <w:color w:val="7030A0"/>
+              </w:rPr>
+              <w:t>pull</w:t>
+            </w:r>
+            <w:r>
+              <w:rPr>
+                <w:rFonts w:hint="eastAsia"/>
+                <w:color w:val="7030A0"/>
+              </w:rPr>
+              <w:t>□</w:t>
+            </w:r>
+            <w:r>
+              <w:rPr>
+                <w:rFonts w:hint="eastAsia"/>
+                <w:color w:val="7030A0"/>
+              </w:rPr>
+              <w:fldChar w:fldCharType="begin"/>
+            </w:r>
+            <w:r>
+              <w:rPr>
+                <w:rFonts w:hint="eastAsia"/>
+                <w:color w:val="7030A0"/>
+              </w:rPr>
+              <w:instrText>HYPERLINK "http://***************"</w:instrText>
+            </w:r>
+            <w:r>
+              <w:rPr>
+                <w:rFonts w:hint="eastAsia"/>
+                <w:color w:val="7030A0"/>
+              </w:rPr>
+              <w:fldChar w:fldCharType="separate"/>
+            </w:r>
+            <w:r>
+              <w:rPr>
+                <w:rFonts w:hint="eastAsia"/>
+                <w:color w:val="7030A0"/>
+              </w:rPr>
+              <w:t>http://***************</w:t>
+            </w:r>
+            <w:r>
+              <w:rPr>
+                <w:rFonts w:hint="eastAsia"/>
+                <w:color w:val="7030A0"/>
+              </w:rPr>
+              <w:fldChar w:fldCharType="end"/>
+            </w:r>
+            <w:r>
+              <w:rPr>
+                <w:rFonts w:hint="eastAsia"/>
+                <w:color w:val="7030A0"/>
+              </w:rPr>
+              <w:t>□</w:t>
+            </w:r>
+            <w:r>
+              <w:rPr>
+                <w:rFonts w:hint="eastAsia"/>
+                <w:color w:val="00B050"/>
+              </w:rPr>
+              <w:t xml:space="preserve">master  </w:t>
+            </w:r>
+            <w:r>
+              <w:rPr>
+                <w:rFonts w:hint="eastAsia"/>
+              </w:rPr>
+              <w:t xml:space="preserve"> </w:t>
+            </w:r>
+            <w:r>
+              <w:rPr>
+                <w:rFonts w:hint="eastAsia"/>
+                <w:color w:val="00B050"/>
+              </w:rPr>
+              <w:t>//同理，这里master可以替换</w:t>
+            </w:r>
+          </w:p>
+        </w:tc>
+      </w:tr>
+    </w:tbl>
+    <w:p>
+      <w:pPr>
+        <w:rPr>
+          <w:b/>
+          <w:bCs/>
+        </w:rPr>
+      </w:pPr>
+      <w:r>
+        <w:rPr>
+          <w:rFonts w:hint="eastAsia"/>
+          <w:b/>
+          <w:bCs/>
+        </w:rPr>
+        <w:t>6.5解决开发冲突问题</w:t>
+      </w:r>
+    </w:p>
+    <w:p>
+      <w:pPr>
+        <w:rPr>
+          <w:rFonts w:hint="eastAsia"/>
+        </w:rPr>
+      </w:pPr>
+      <w:r>
+        <w:rPr>
+          <w:rFonts w:hint="eastAsia"/>
+        </w:rPr>
+        <w:t>小X和小Y都是1.txt这个项目的开发人员，他们同时将1.txt pull到了各自的本地</w:t>
+      </w:r>
+    </w:p>
+    <w:p>
+      <w:pPr>
+        <w:pStyle w:val="a9"/>
+        <w:numPr>
+          <w:ilvl w:val="0"/>
+          <w:numId w:val="6"/>
+        </w:numPr>
+      </w:pPr>
+      <w:r>
+        <w:rPr>
+          <w:rFonts w:hint="eastAsia"/>
+        </w:rPr>
+        <w:t>小X在1.txt中添加了</w:t>
+      </w:r>
+      <w:proofErr w:type="gramStart"/>
+      <w:r>
+        <w:t>”</w:t>
+      </w:r>
+      <w:proofErr w:type="spellStart"/>
+      <w:proofErr w:type="gramEnd"/>
+      <w:r>
+        <w:rPr>
+          <w:rFonts w:hint="eastAsia"/>
+        </w:rPr>
+        <w:t>aaa</w:t>
+      </w:r>
+      <w:proofErr w:type="spellEnd"/>
+      <w:r>
+        <w:t>”</w:t>
+      </w:r>
+    </w:p>
+    <w:p>
+      <w:pPr>
+        <w:pStyle w:val="a9"/>
+        <w:numPr>
+          <w:ilvl w:val="0"/>
+          <w:numId w:val="6"/>
+        </w:numPr>
+      </w:pPr>
+      <w:r>
+        <w:rPr>
+          <w:rFonts w:hint="eastAsia"/>
+        </w:rPr>
+        <w:t>小Y在1.txt中添加了“</w:t>
+      </w:r>
+      <w:proofErr w:type="spellStart"/>
+      <w:r>
+        <w:rPr>
+          <w:rFonts w:hint="eastAsia"/>
+        </w:rPr>
+        <w:t>bbb</w:t>
+      </w:r>
+      <w:proofErr w:type="spellEnd"/>
+      <w:r>
+        <w:rPr>
+          <w:rFonts w:hint="eastAsia"/>
+        </w:rPr>
+        <w:t>”</w:t>
+      </w:r>
+    </w:p>
+    <w:p>
+      <w:pPr>
+        <w:pStyle w:val="a9"/>
+        <w:numPr>
+          <w:ilvl w:val="0"/>
+          <w:numId w:val="6"/>
+        </w:numPr>
+      </w:pPr>
+      <w:r>
+        <w:rPr>
+          <w:rFonts w:hint="eastAsia"/>
+        </w:rPr>
+        <w:t>小Y已经将修改push到了</w:t>
+      </w:r>
+      <w:proofErr w:type="spellStart"/>
+      <w:r>
+        <w:rPr>
+          <w:rFonts w:hint="eastAsia"/>
+        </w:rPr>
+        <w:t>Github</w:t>
+      </w:r>
+      <w:proofErr w:type="spellEnd"/>
+      <w:r>
+        <w:rPr>
+          <w:rFonts w:hint="eastAsia"/>
+        </w:rPr>
+        <w:t>上了，这时小X再push到GitHub上，这时小X会报错</w:t>
+      </w:r>
+    </w:p>
+    <w:p>
+      <w:r>
+        <w:rPr>
+          <w:rFonts w:hint="eastAsia"/>
+        </w:rPr>
+        <w:t>如何解决此问题？</w:t>
+      </w:r>
+    </w:p>
+    <w:tbl>
+      <w:tblPr>
+        <w:tblStyle w:val="af0"/>
+        <w:tblW w:w="0" w:type="auto"/>
+        <w:tblLook w:val="04A0" w:firstRow="1" w:lastRow="0" w:firstColumn="1" w:lastColumn="0" w:noHBand="0" w:noVBand="1"/>
+      </w:tblPr>
+      <w:tblGrid>
+        <w:gridCol w:w="8296"/>
+      </w:tblGrid>
+      <w:tr>
+        <w:tc>
+          <w:tcPr>
+            <w:tcW w:w="8296" w:type="dxa"/>
+          </w:tcPr>
+          <w:p>
+            <w:pPr>
+              <w:rPr>
+                <w:rFonts w:hint="eastAsia"/>
+              </w:rPr>
+            </w:pPr>
+            <w:r>
+              <w:rPr>
+                <w:rFonts w:hint="eastAsia"/>
+                <w:color w:val="7030A0"/>
+              </w:rPr>
+              <w:t>git</w:t>
+            </w:r>
+            <w:r>
+              <w:rPr>
+                <w:rFonts w:hint="eastAsia"/>
+                <w:color w:val="7030A0"/>
+              </w:rPr>
+              <w:t>□</w:t>
+            </w:r>
+            <w:r>
+              <w:rPr>
+                <w:rFonts w:hint="eastAsia"/>
+                <w:color w:val="7030A0"/>
+              </w:rPr>
+              <w:t>pull</w:t>
+            </w:r>
+            <w:r>
+              <w:rPr>
+                <w:rFonts w:hint="eastAsia"/>
+                <w:color w:val="7030A0"/>
+              </w:rPr>
+              <w:t>□</w:t>
+            </w:r>
+            <w:r>
+              <w:rPr>
+                <w:rFonts w:hint="eastAsia"/>
+                <w:color w:val="7030A0"/>
+              </w:rPr>
+              <w:t xml:space="preserve">https://*********************□master </w:t>
+            </w:r>
+            <w:r>
+              <w:rPr>
+                <w:rFonts w:hint="eastAsia"/>
+              </w:rPr>
+              <w:t xml:space="preserve">  </w:t>
+            </w:r>
+            <w:r>
+              <w:rPr>
+                <w:rFonts w:hint="eastAsia"/>
+                <w:color w:val="00B050"/>
+              </w:rPr>
+              <w:t>//先将小Y的pull下来</w:t>
+            </w:r>
+          </w:p>
+        </w:tc>
+      </w:tr>
+    </w:tbl>
+    <w:p>
+      <w:r>
+        <w:rPr>
+          <w:rFonts w:hint="eastAsia"/>
+        </w:rPr>
+        <w:t>这时文件内部会出现这种格式，对文件进行冲突合并即可</w:t>
+      </w:r>
+    </w:p>
+    <w:tbl>
+      <w:tblPr>
+        <w:tblStyle w:val="af0"/>
+        <w:tblW w:w="0" w:type="auto"/>
+        <w:tblLook w:val="04A0" w:firstRow="1" w:lastRow="0" w:firstColumn="1" w:lastColumn="0" w:noHBand="0" w:noVBand="1"/>
+      </w:tblPr>
+      <w:tblGrid>
+        <w:gridCol w:w="8296"/>
+      </w:tblGrid>
+      <w:tr>
+        <w:tc>
+          <w:tcPr>
+            <w:tcW w:w="8296" w:type="dxa"/>
+          </w:tcPr>
+          <w:p>
+            <w:pPr>
+              <w:rPr>
+                <w:rFonts w:hint="eastAsia"/>
+                <w:color w:val="00B050"/>
+              </w:rPr>
+            </w:pPr>
+            <w:r>
+              <w:t>&gt;&gt;&gt;&gt;&gt;&gt;&gt;&gt;&gt;&gt;&gt;&gt;&gt;&gt;&gt;&gt;&gt;&gt;&gt;&gt;&gt;HEAD</w:t>
+            </w:r>
+            <w:r>
+              <w:rPr>
+                <w:rFonts w:hint="eastAsia"/>
+              </w:rPr>
+              <w:t xml:space="preserve">   </w:t>
+            </w:r>
+            <w:r>
+              <w:rPr>
+                <w:rFonts w:hint="eastAsia"/>
+                <w:color w:val="00B050"/>
+              </w:rPr>
+              <w:t xml:space="preserve"> //最早修改</w:t>
+            </w:r>
+          </w:p>
+          <w:p>
+            <w:proofErr w:type="spellStart"/>
+            <w:r>
+              <w:t>aaa</w:t>
+            </w:r>
+            <w:proofErr w:type="spellEnd"/>
+          </w:p>
+          <w:p>
+            <w:r>
+              <w:t>=================</w:t>
+            </w:r>
+          </w:p>
+          <w:p>
+            <w:pPr>
+              <w:rPr>
+                <w:rFonts w:hint="eastAsia"/>
+                <w:color w:val="00B050"/>
+              </w:rPr>
+            </w:pPr>
+            <w:proofErr w:type="spellStart"/>
+            <w:r>
+              <w:t>bbb</w:t>
+            </w:r>
+            <w:proofErr w:type="spellEnd"/>
+            <w:r>
+              <w:rPr>
+                <w:rFonts w:hint="eastAsia"/>
+              </w:rPr>
+              <w:t xml:space="preserve">                                </w:t>
+            </w:r>
+            <w:r>
+              <w:rPr>
+                <w:rFonts w:hint="eastAsia"/>
+                <w:color w:val="00B050"/>
+              </w:rPr>
+              <w:t>//你的修改</w:t>
+            </w:r>
+          </w:p>
+          <w:p>
+            <w:pPr>
+              <w:rPr>
+                <w:rFonts w:hint="eastAsia"/>
+              </w:rPr>
+            </w:pPr>
+            <w:r>
+              <w:t xml:space="preserve">&lt;&lt;&lt;&lt;&lt;&lt;&lt;&lt;&lt;&lt;&lt;&lt;&lt;&lt;&lt;&lt;&lt;&lt;&lt;&lt;&lt; </w:t>
+            </w:r>
+            <w:proofErr w:type="spellStart"/>
+            <w:r>
+              <w:t>sikdfhjkasdfhjasdfhjk</w:t>
+            </w:r>
+            <w:proofErr w:type="spellEnd"/>
+          </w:p>
+        </w:tc>
+      </w:tr>
+    </w:tbl>
+    <w:p>
+      <w:pPr>
+        <w:rPr>
+          <w:rFonts w:hint="eastAsia"/>
+        </w:rPr>
+      </w:pPr>
+      <w:r>
+        <w:rPr>
+          <w:rFonts w:hint="eastAsia"/>
+        </w:rPr>
+        <w:t>然后</w:t>
+      </w:r>
+      <w:r>
+        <w:rPr>
+          <w:rFonts w:hint="eastAsia"/>
+        </w:rPr>
+        <w:t>再上传</w:t>
+      </w:r>
+    </w:p>
+    <w:tbl>
+      <w:tblPr>
+        <w:tblStyle w:val="af0"/>
+        <w:tblW w:w="0" w:type="auto"/>
+        <w:tblLook w:val="04A0" w:firstRow="1" w:lastRow="0" w:firstColumn="1" w:lastColumn="0" w:noHBand="0" w:noVBand="1"/>
+      </w:tblPr>
+      <w:tblGrid>
+        <w:gridCol w:w="8296"/>
+      </w:tblGrid>
+      <w:tr>
+        <w:tc>
+          <w:tcPr>
+            <w:tcW w:w="8296" w:type="dxa"/>
+          </w:tcPr>
+          <w:p>
+            <w:pPr>
+              <w:rPr>
+                <w:rFonts w:hint="eastAsia"/>
+              </w:rPr>
+            </w:pPr>
+            <w:r>
+              <w:rPr>
+                <w:rFonts w:hint="eastAsia"/>
+                <w:color w:val="7030A0"/>
+              </w:rPr>
+              <w:t>git</w:t>
+            </w:r>
+            <w:r>
+              <w:rPr>
+                <w:rFonts w:hint="eastAsia"/>
+                <w:color w:val="7030A0"/>
+              </w:rPr>
+              <w:t>□</w:t>
+            </w:r>
+            <w:r>
+              <w:rPr>
+                <w:rFonts w:hint="eastAsia"/>
+                <w:color w:val="7030A0"/>
+              </w:rPr>
+              <w:t>add</w:t>
+            </w:r>
+            <w:r>
+              <w:rPr>
+                <w:rFonts w:hint="eastAsia"/>
+                <w:color w:val="7030A0"/>
+              </w:rPr>
+              <w:t>□</w:t>
+            </w:r>
+            <w:r>
+              <w:rPr>
+                <w:rFonts w:hint="eastAsia"/>
+                <w:color w:val="7030A0"/>
+              </w:rPr>
+              <w:t>.</w:t>
+            </w:r>
+          </w:p>
+        </w:tc>
+      </w:tr>
+      <w:tr>
+        <w:tc>
+          <w:tcPr>
+            <w:tcW w:w="8296" w:type="dxa"/>
+          </w:tcPr>
+          <w:p>
+            <w:pPr>
+              <w:rPr>
+                <w:rFonts w:hint="eastAsia"/>
+              </w:rPr>
+            </w:pPr>
+            <w:r>
+              <w:rPr>
+                <w:rFonts w:hint="eastAsia"/>
+                <w:color w:val="7030A0"/>
+              </w:rPr>
+              <w:t>git</w:t>
+            </w:r>
+            <w:r>
+              <w:rPr>
+                <w:rFonts w:hint="eastAsia"/>
+                <w:color w:val="7030A0"/>
+              </w:rPr>
+              <w:t>□</w:t>
+            </w:r>
+            <w:r>
+              <w:rPr>
+                <w:rFonts w:hint="eastAsia"/>
+                <w:color w:val="7030A0"/>
+              </w:rPr>
+              <w:t>commit</w:t>
+            </w:r>
+            <w:r>
+              <w:rPr>
+                <w:rFonts w:hint="eastAsia"/>
+                <w:color w:val="7030A0"/>
+              </w:rPr>
+              <w:t>□</w:t>
+            </w:r>
+            <w:r>
+              <w:rPr>
+                <w:rFonts w:hint="eastAsia"/>
+                <w:color w:val="7030A0"/>
+              </w:rPr>
+              <w:t xml:space="preserve">-m </w:t>
+            </w:r>
+            <w:r>
+              <w:rPr>
+                <w:color w:val="7030A0"/>
+              </w:rPr>
+              <w:t>‘</w:t>
+            </w:r>
+            <w:r>
+              <w:rPr>
+                <w:rFonts w:hint="eastAsia"/>
+                <w:color w:val="00B050"/>
+              </w:rPr>
+              <w:t>版本名称</w:t>
+            </w:r>
+            <w:r>
+              <w:rPr>
+                <w:color w:val="7030A0"/>
+              </w:rPr>
+              <w:t>’</w:t>
+            </w:r>
+          </w:p>
+        </w:tc>
+      </w:tr>
+      <w:tr>
+        <w:tc>
+          <w:tcPr>
+            <w:tcW w:w="8296" w:type="dxa"/>
+          </w:tcPr>
+          <w:p>
+            <w:pPr>
+              <w:rPr>
+                <w:rFonts w:hint="eastAsia"/>
+              </w:rPr>
+            </w:pPr>
+            <w:r>
+              <w:rPr>
+                <w:rFonts w:hint="eastAsia"/>
+                <w:color w:val="7030A0"/>
+              </w:rPr>
+              <w:t>git</w:t>
+            </w:r>
+            <w:r>
+              <w:rPr>
+                <w:rFonts w:hint="eastAsia"/>
+                <w:color w:val="7030A0"/>
+              </w:rPr>
+              <w:t>□</w:t>
+            </w:r>
+            <w:r>
+              <w:rPr>
+                <w:rFonts w:hint="eastAsia"/>
+                <w:color w:val="7030A0"/>
+              </w:rPr>
+              <w:t>push</w:t>
+            </w:r>
+            <w:r>
+              <w:rPr>
+                <w:rFonts w:hint="eastAsia"/>
+                <w:color w:val="7030A0"/>
+              </w:rPr>
+              <w:t>□</w:t>
+            </w:r>
+            <w:r>
+              <w:rPr>
+                <w:rFonts w:hint="eastAsia"/>
+                <w:color w:val="7030A0"/>
+              </w:rPr>
+              <w:t>https://*************</w:t>
+            </w:r>
+            <w:r>
+              <w:rPr>
+                <w:rFonts w:hint="eastAsia"/>
+                <w:color w:val="7030A0"/>
+              </w:rPr>
+              <w:t>□master</w:t>
+            </w:r>
+          </w:p>
+        </w:tc>
+      </w:tr>
+    </w:tbl>
+    <w:p>
+      <w:pPr>
+        <w:pStyle w:val="1"/>
+      </w:pPr>
+      <w:r>
+        <w:rPr>
+          <w:rFonts w:hint="eastAsia"/>
+        </w:rPr>
+        <w:lastRenderedPageBreak/>
+        <w:t>七、</w:t>
+      </w:r>
+      <w:r>
+        <w:rPr>
+          <w:rFonts w:hint="eastAsia"/>
+        </w:rPr>
+        <w:t xml:space="preserve"> </w:t>
+      </w:r>
+      <w:r>
+        <w:rPr>
+          <w:rFonts w:hint="eastAsia"/>
+        </w:rPr>
+        <w:t>分支管理</w:t>
+      </w:r>
+    </w:p>
+    <w:p>
+      <w:pPr>
+        <w:rPr>
+          <w:rFonts w:hint="eastAsia"/>
+          <w:b/>
+          <w:bCs/>
+        </w:rPr>
+      </w:pPr>
+      <w:r>
+        <w:rPr>
+          <w:rFonts w:hint="eastAsia"/>
+          <w:b/>
+          <w:bCs/>
+        </w:rPr>
+        <w:t>7.1 什么是分支</w:t>
+      </w:r>
+    </w:p>
+    <w:tbl>
+      <w:tblPr>
+        <w:tblStyle w:val="21"/>
+        <w:tblW w:w="0" w:type="auto"/>
+        <w:tblLook w:val="04A0" w:firstRow="1" w:lastRow="0" w:firstColumn="1" w:lastColumn="0" w:noHBand="0" w:noVBand="1"/>
+      </w:tblPr>
+      <w:tblGrid>
+        <w:gridCol w:w="8296"/>
+      </w:tblGrid>
+      <w:tr>
+        <w:trPr>
+          <w:cnfStyle w:val="100000000000" w:firstRow="1" w:lastRow="0" w:firstColumn="0" w:lastColumn="0" w:oddVBand="0" w:evenVBand="0" w:oddHBand="0" w:evenHBand="0" w:firstRowFirstColumn="0" w:firstRowLastColumn="0" w:lastRowFirstColumn="0" w:lastRowLastColumn="0"/>
+        </w:trPr>
+        <w:tc>
+          <w:tcPr>
+            <w:cnfStyle w:val="001000000000" w:firstRow="0" w:lastRow="0" w:firstColumn="1" w:lastColumn="0" w:oddVBand="0" w:evenVBand="0" w:oddHBand="0" w:evenHBand="0" w:firstRowFirstColumn="0" w:firstRowLastColumn="0" w:lastRowFirstColumn="0" w:lastRowLastColumn="0"/>
+            <w:tcW w:w="8296" w:type="dxa"/>
+          </w:tcPr>
+          <w:p>
+            <w:r>
+              <w:t>分支就是版本库中记录版本位置（支线），分支之间项目会影响，使用分支可以对项目起到保护作用</w:t>
+            </w:r>
+          </w:p>
+          <w:p>
+            <w:pPr>
+              <w:rPr>
+                <w:rFonts w:hint="eastAsia"/>
+              </w:rPr>
+            </w:pPr>
+            <w:r>
+              <w:t>分支就是一条时间线，每次提交就在这条时间线上形成一个版本</w:t>
+            </w:r>
+          </w:p>
+        </w:tc>
+      </w:tr>
+    </w:tbl>
+    <w:p>
+      <w:pPr>
+        <w:rPr>
+          <w:b/>
+          <w:bCs/>
+        </w:rPr>
+      </w:pPr>
+      <w:r>
+        <w:rPr>
+          <w:rFonts w:hint="eastAsia"/>
+          <w:b/>
+          <w:bCs/>
+        </w:rPr>
+        <w:t>7.2 分支特性</w:t>
+      </w:r>
+    </w:p>
+    <w:p>
+      <w:pPr>
+        <w:numPr>
+          <w:ilvl w:val="0"/>
+          <w:numId w:val="10"/>
+        </w:numPr>
+      </w:pPr>
+      <w:r>
+        <w:t>创建一个新的版本库，默认创建一个主分支—master分支</w:t>
+      </w:r>
+    </w:p>
+    <w:p>
+      <w:pPr>
+        <w:numPr>
+          <w:ilvl w:val="0"/>
+          <w:numId w:val="10"/>
+        </w:numPr>
+      </w:pPr>
+      <w:r>
+        <w:t>每个分支可以进行单独管理（常规分支、保护分支、只读分支）</w:t>
+      </w:r>
+    </w:p>
+    <w:p>
+      <w:pPr>
+        <w:numPr>
+          <w:ilvl w:val="0"/>
+          <w:numId w:val="10"/>
+        </w:numPr>
+      </w:pPr>
+      <w:r>
+        <w:t>分支是可以合并的</w:t>
+      </w:r>
+    </w:p>
+    <w:p>
+      <w:pPr>
+        <w:rPr>
+          <w:b/>
+          <w:bCs/>
+        </w:rPr>
+      </w:pPr>
+      <w:r>
+        <w:rPr>
+          <w:rFonts w:hint="eastAsia"/>
+          <w:b/>
+          <w:bCs/>
+        </w:rPr>
+        <w:t>7.3分支操作</w:t>
+      </w:r>
+    </w:p>
+    <w:p>
+      <w:pPr>
+        <w:rPr>
+          <w:b/>
+          <w:bCs/>
+        </w:rPr>
+      </w:pPr>
+      <w:r>
+        <w:rPr>
+          <w:rFonts w:hint="eastAsia"/>
+          <w:b/>
+          <w:bCs/>
+        </w:rPr>
+        <w:t>7.3.1 创建分支</w:t>
+      </w:r>
+    </w:p>
+    <w:tbl>
+      <w:tblPr>
+        <w:tblStyle w:val="af0"/>
+        <w:tblW w:w="0" w:type="auto"/>
+        <w:tblLook w:val="04A0" w:firstRow="1" w:lastRow="0" w:firstColumn="1" w:lastColumn="0" w:noHBand="0" w:noVBand="1"/>
+      </w:tblPr>
+      <w:tblGrid>
+        <w:gridCol w:w="8296"/>
+      </w:tblGrid>
+      <w:tr>
+        <w:tc>
+          <w:tcPr>
+            <w:tcW w:w="8296" w:type="dxa"/>
+          </w:tcPr>
+          <w:p>
+            <w:pPr>
+              <w:rPr>
+                <w:rFonts w:hint="eastAsia"/>
+              </w:rPr>
+            </w:pPr>
+            <w:r>
+              <w:rPr>
+                <w:rFonts w:hint="eastAsia"/>
+                <w:color w:val="7030A0"/>
+              </w:rPr>
+              <w:t>git</w:t>
+            </w:r>
+            <w:r>
+              <w:rPr>
+                <w:rFonts w:hint="eastAsia"/>
+                <w:color w:val="7030A0"/>
+              </w:rPr>
+              <w:t>□</w:t>
+            </w:r>
+            <w:r>
+              <w:rPr>
+                <w:rFonts w:hint="eastAsia"/>
+                <w:color w:val="7030A0"/>
+              </w:rPr>
+              <w:t>branch</w:t>
+            </w:r>
+            <w:r>
+              <w:rPr>
+                <w:rFonts w:hint="eastAsia"/>
+                <w:color w:val="7030A0"/>
+              </w:rPr>
+              <w:t>□</w:t>
+            </w:r>
+            <w:r>
+              <w:rPr>
+                <w:rFonts w:hint="eastAsia"/>
+                <w:color w:val="00B050"/>
+              </w:rPr>
+              <w:t>&lt;分支名称&gt;</w:t>
+            </w:r>
+          </w:p>
+        </w:tc>
+      </w:tr>
+    </w:tbl>
+    <w:p>
+      <w:pPr>
+        <w:rPr>
+          <w:b/>
+          <w:bCs/>
+        </w:rPr>
+      </w:pPr>
+      <w:r>
+        <w:rPr>
+          <w:rFonts w:hint="eastAsia"/>
+          <w:b/>
+          <w:bCs/>
+        </w:rPr>
+        <w:t>7.3.2 查看分支</w:t>
+      </w:r>
+    </w:p>
+    <w:tbl>
+      <w:tblPr>
+        <w:tblStyle w:val="af0"/>
+        <w:tblW w:w="0" w:type="auto"/>
+        <w:tblLook w:val="04A0" w:firstRow="1" w:lastRow="0" w:firstColumn="1" w:lastColumn="0" w:noHBand="0" w:noVBand="1"/>
+      </w:tblPr>
+      <w:tblGrid>
+        <w:gridCol w:w="8296"/>
+      </w:tblGrid>
+      <w:tr>
+        <w:tc>
+          <w:tcPr>
+            <w:tcW w:w="8296" w:type="dxa"/>
+          </w:tcPr>
+          <w:p>
+            <w:pPr>
+              <w:rPr>
+                <w:rFonts w:hint="eastAsia"/>
+              </w:rPr>
+            </w:pPr>
+            <w:r>
+              <w:rPr>
+                <w:rFonts w:hint="eastAsia"/>
+                <w:color w:val="7030A0"/>
+              </w:rPr>
+              <w:t>git</w:t>
+            </w:r>
+            <w:r>
+              <w:rPr>
+                <w:rFonts w:hint="eastAsia"/>
+                <w:color w:val="7030A0"/>
+              </w:rPr>
+              <w:t>□</w:t>
+            </w:r>
+            <w:r>
+              <w:rPr>
+                <w:rFonts w:hint="eastAsia"/>
+                <w:color w:val="7030A0"/>
+              </w:rPr>
+              <w:t>branch</w:t>
+            </w:r>
+          </w:p>
+        </w:tc>
+      </w:tr>
+    </w:tbl>
+    <w:p>
+      <w:pPr>
+        <w:rPr>
+          <w:b/>
+          <w:bCs/>
+        </w:rPr>
+      </w:pPr>
+      <w:r>
+        <w:rPr>
+          <w:rFonts w:hint="eastAsia"/>
+          <w:b/>
+          <w:bCs/>
+        </w:rPr>
+        <w:t>7.3.3 切换分支</w:t>
+      </w:r>
+    </w:p>
+    <w:tbl>
+      <w:tblPr>
+        <w:tblStyle w:val="af0"/>
+        <w:tblW w:w="0" w:type="auto"/>
+        <w:tblLook w:val="04A0" w:firstRow="1" w:lastRow="0" w:firstColumn="1" w:lastColumn="0" w:noHBand="0" w:noVBand="1"/>
+      </w:tblPr>
+      <w:tblGrid>
+        <w:gridCol w:w="8296"/>
+      </w:tblGrid>
+      <w:tr>
+        <w:tc>
+          <w:tcPr>
+            <w:tcW w:w="8296" w:type="dxa"/>
+          </w:tcPr>
+          <w:p>
+            <w:pPr>
+              <w:rPr>
+                <w:rFonts w:hint="eastAsia"/>
+              </w:rPr>
+            </w:pPr>
+            <w:r>
+              <w:rPr>
+                <w:rFonts w:hint="eastAsia"/>
+                <w:color w:val="7030A0"/>
+              </w:rPr>
+              <w:t>git</w:t>
+            </w:r>
+            <w:r>
+              <w:rPr>
+                <w:rFonts w:hint="eastAsia"/>
+                <w:color w:val="7030A0"/>
+              </w:rPr>
+              <w:t>□</w:t>
+            </w:r>
+            <w:r>
+              <w:rPr>
+                <w:rFonts w:hint="eastAsia"/>
+                <w:color w:val="7030A0"/>
+              </w:rPr>
+              <w:t>checkout</w:t>
+            </w:r>
+            <w:r>
+              <w:rPr>
+                <w:rFonts w:hint="eastAsia"/>
+                <w:color w:val="7030A0"/>
+              </w:rPr>
+              <w:t>□</w:t>
+            </w:r>
+            <w:r>
+              <w:rPr>
+                <w:rFonts w:hint="eastAsia"/>
+                <w:color w:val="00B050"/>
+              </w:rPr>
+              <w:t>&lt;分支名称&gt;</w:t>
+            </w:r>
+          </w:p>
+        </w:tc>
+      </w:tr>
+    </w:tbl>
+    <w:p>
+      <w:pPr>
+        <w:rPr>
+          <w:b/>
+          <w:bCs/>
+        </w:rPr>
+      </w:pPr>
+      <w:r>
+        <w:rPr>
+          <w:rFonts w:hint="eastAsia"/>
+          <w:b/>
+          <w:bCs/>
+        </w:rPr>
+        <w:t>7.3.4 检出分支</w:t>
+      </w:r>
+    </w:p>
+    <w:tbl>
+      <w:tblPr>
+        <w:tblStyle w:val="af0"/>
+        <w:tblW w:w="0" w:type="auto"/>
+        <w:tblLook w:val="04A0" w:firstRow="1" w:lastRow="0" w:firstColumn="1" w:lastColumn="0" w:noHBand="0" w:noVBand="1"/>
+      </w:tblPr>
+      <w:tblGrid>
+        <w:gridCol w:w="8296"/>
+      </w:tblGrid>
+      <w:tr>
+        <w:tc>
+          <w:tcPr>
+            <w:tcW w:w="8296" w:type="dxa"/>
+          </w:tcPr>
+          <w:p>
+            <w:pPr>
+              <w:rPr>
+                <w:rFonts w:hint="eastAsia"/>
+              </w:rPr>
+            </w:pPr>
+            <w:r>
+              <w:rPr>
+                <w:rFonts w:hint="eastAsia"/>
+                <w:color w:val="7030A0"/>
+              </w:rPr>
+              <w:t>git</w:t>
+            </w:r>
+            <w:r>
+              <w:rPr>
+                <w:rFonts w:hint="eastAsia"/>
+                <w:color w:val="7030A0"/>
+              </w:rPr>
+              <w:t>□</w:t>
+            </w:r>
+            <w:r>
+              <w:rPr>
+                <w:rFonts w:hint="eastAsia"/>
+                <w:color w:val="7030A0"/>
+              </w:rPr>
+              <w:t>checkout</w:t>
+            </w:r>
+            <w:r>
+              <w:rPr>
+                <w:rFonts w:hint="eastAsia"/>
+                <w:color w:val="7030A0"/>
+              </w:rPr>
+              <w:t>□</w:t>
+            </w:r>
+            <w:r>
+              <w:rPr>
+                <w:rFonts w:hint="eastAsia"/>
+                <w:color w:val="00B050"/>
+              </w:rPr>
+              <w:t>&lt;历史版本&gt;</w:t>
+            </w:r>
+            <w:r>
+              <w:rPr>
+                <w:rFonts w:hint="eastAsia"/>
+                <w:color w:val="7030A0"/>
+              </w:rPr>
+              <w:t>□</w:t>
+            </w:r>
+            <w:r>
+              <w:rPr>
+                <w:rFonts w:hint="eastAsia"/>
+                <w:color w:val="7030A0"/>
+              </w:rPr>
+              <w:t>-b</w:t>
+            </w:r>
+            <w:r>
+              <w:rPr>
+                <w:rFonts w:hint="eastAsia"/>
+                <w:color w:val="7030A0"/>
+              </w:rPr>
+              <w:t>□</w:t>
+            </w:r>
+            <w:r>
+              <w:rPr>
+                <w:rFonts w:hint="eastAsia"/>
+                <w:color w:val="00B050"/>
+              </w:rPr>
+              <w:t>&lt;分支名称&gt;</w:t>
+            </w:r>
+          </w:p>
+        </w:tc>
+      </w:tr>
+    </w:tbl>
+    <w:p>
+      <w:pPr>
+        <w:rPr>
+          <w:b/>
+          <w:bCs/>
+        </w:rPr>
+      </w:pPr>
+      <w:r>
+        <w:rPr>
+          <w:rFonts w:hint="eastAsia"/>
+          <w:b/>
+          <w:bCs/>
+        </w:rPr>
+        <w:t>7.3.5合并分支</w:t>
+      </w:r>
+    </w:p>
+    <w:p>
+      <w:pPr>
+        <w:rPr>
+          <w:rFonts w:hint="eastAsia"/>
+          <w:b/>
+          <w:bCs/>
+        </w:rPr>
+      </w:pPr>
+      <w:r>
+        <w:rPr>
+          <w:rFonts w:hint="eastAsia"/>
+        </w:rPr>
+        <w:t>首先切换到你要</w:t>
+      </w:r>
+      <w:r>
+        <w:rPr>
+          <w:rFonts w:hint="eastAsia"/>
+          <w:b/>
+          <w:bCs/>
+        </w:rPr>
+        <w:t>合并到的分支上</w:t>
+      </w:r>
+      <w:r>
+        <w:rPr>
+          <w:rFonts w:hint="eastAsia"/>
+          <w:b/>
+          <w:bCs/>
+        </w:rPr>
+        <w:t>(例如我要将master合并到</w:t>
+      </w:r>
+      <w:proofErr w:type="spellStart"/>
+      <w:r>
+        <w:rPr>
+          <w:rFonts w:hint="eastAsia"/>
+          <w:b/>
+          <w:bCs/>
+        </w:rPr>
+        <w:t>branch_bak</w:t>
+      </w:r>
+      <w:proofErr w:type="spellEnd"/>
+      <w:r>
+        <w:rPr>
+          <w:rFonts w:hint="eastAsia"/>
+          <w:b/>
+          <w:bCs/>
+        </w:rPr>
+        <w:t>,那么我就切换</w:t>
+      </w:r>
+      <w:proofErr w:type="spellStart"/>
+      <w:r>
+        <w:rPr>
+          <w:rFonts w:hint="eastAsia"/>
+          <w:b/>
+          <w:bCs/>
+        </w:rPr>
+        <w:t>branch_bak</w:t>
+      </w:r>
+      <w:proofErr w:type="spellEnd"/>
+      <w:r>
+        <w:rPr>
+          <w:rFonts w:hint="eastAsia"/>
+          <w:b/>
+          <w:bCs/>
+        </w:rPr>
+        <w:t>)</w:t>
+      </w:r>
+      <w:r>
+        <w:rPr>
+          <w:rFonts w:hint="eastAsia"/>
+        </w:rPr>
+        <w:t>然后</w:t>
+      </w:r>
+    </w:p>
+    <w:tbl>
+      <w:tblPr>
+        <w:tblStyle w:val="af0"/>
+        <w:tblW w:w="0" w:type="auto"/>
+        <w:tblLook w:val="04A0" w:firstRow="1" w:lastRow="0" w:firstColumn="1" w:lastColumn="0" w:noHBand="0" w:noVBand="1"/>
+      </w:tblPr>
+      <w:tblGrid>
+        <w:gridCol w:w="8296"/>
+      </w:tblGrid>
+      <w:tr>
+        <w:tc>
+          <w:tcPr>
+            <w:tcW w:w="8296" w:type="dxa"/>
+          </w:tcPr>
+          <w:p>
+            <w:pPr>
+              <w:rPr>
+                <w:rFonts w:hint="eastAsia"/>
+              </w:rPr>
+            </w:pPr>
+            <w:r>
+              <w:rPr>
+                <w:rFonts w:hint="eastAsia"/>
+                <w:color w:val="7030A0"/>
+              </w:rPr>
+              <w:t xml:space="preserve">git merge </w:t>
+            </w:r>
+            <w:r>
+              <w:rPr>
+                <w:rFonts w:hint="eastAsia"/>
+                <w:color w:val="00B050"/>
+              </w:rPr>
+              <w:t>master</w:t>
+            </w:r>
+          </w:p>
+        </w:tc>
+      </w:tr>
+    </w:tbl>
+    <w:p>
+      <w:pPr>
+        <w:rPr>
+          <w:b/>
+          <w:bCs/>
+        </w:rPr>
+      </w:pPr>
+      <w:r>
+        <w:rPr>
+          <w:rFonts w:hint="eastAsia"/>
+          <w:b/>
+          <w:bCs/>
+        </w:rPr>
+        <w:t>7.4将分支上传到GitHub上(前面创建的分支都仍存在本地)</w:t>
+      </w:r>
+    </w:p>
+    <w:p>
+      <w:r>
+        <w:rPr>
+          <w:rFonts w:hint="eastAsia"/>
+        </w:rPr>
+        <w:t>切换到你要上传的分支，然后</w:t>
+      </w:r>
+    </w:p>
+    <w:tbl>
+      <w:tblPr>
+        <w:tblStyle w:val="af0"/>
+        <w:tblW w:w="0" w:type="auto"/>
+        <w:tblLook w:val="04A0" w:firstRow="1" w:lastRow="0" w:firstColumn="1" w:lastColumn="0" w:noHBand="0" w:noVBand="1"/>
+      </w:tblPr>
+      <w:tblGrid>
+        <w:gridCol w:w="8296"/>
+      </w:tblGrid>
+      <w:tr>
+        <w:tc>
+          <w:tcPr>
+            <w:tcW w:w="8296" w:type="dxa"/>
+          </w:tcPr>
+          <w:p>
+            <w:pPr>
+              <w:rPr>
+                <w:rFonts w:hint="eastAsia"/>
+              </w:rPr>
+            </w:pPr>
+            <w:r>
+              <w:rPr>
+                <w:rFonts w:hint="eastAsia"/>
+                <w:color w:val="7030A0"/>
+              </w:rPr>
+              <w:t>git</w:t>
+            </w:r>
+            <w:r>
+              <w:rPr>
+                <w:rFonts w:hint="eastAsia"/>
+                <w:color w:val="7030A0"/>
+              </w:rPr>
+              <w:t>□</w:t>
+            </w:r>
+            <w:r>
+              <w:rPr>
+                <w:rFonts w:hint="eastAsia"/>
+                <w:color w:val="7030A0"/>
+              </w:rPr>
+              <w:t>push</w:t>
+            </w:r>
+            <w:r>
+              <w:rPr>
+                <w:rFonts w:hint="eastAsia"/>
+                <w:color w:val="7030A0"/>
+              </w:rPr>
+              <w:t>□</w:t>
+            </w:r>
+            <w:r>
+              <w:rPr>
+                <w:rFonts w:hint="eastAsia"/>
+                <w:color w:val="7030A0"/>
+              </w:rPr>
+              <w:t>origin</w:t>
+            </w:r>
+            <w:r>
+              <w:rPr>
+                <w:rFonts w:hint="eastAsia"/>
+                <w:color w:val="7030A0"/>
+              </w:rPr>
+              <w:t>□</w:t>
+            </w:r>
+            <w:r>
+              <w:rPr>
+                <w:rFonts w:hint="eastAsia"/>
+                <w:color w:val="00B050"/>
+              </w:rPr>
+              <w:t>&lt;分支名称&gt;</w:t>
+            </w:r>
+          </w:p>
+        </w:tc>
+      </w:tr>
+    </w:tbl>
+    <w:p>
+      <w:r>
+        <w:rPr>
+          <w:rFonts w:hint="eastAsia"/>
+        </w:rPr>
+        <w:t>确认分支是否上传到</w:t>
+      </w:r>
+      <w:proofErr w:type="spellStart"/>
+      <w:r>
+        <w:rPr>
+          <w:rFonts w:hint="eastAsia"/>
+        </w:rPr>
+        <w:t>github</w:t>
+      </w:r>
+      <w:proofErr w:type="spellEnd"/>
+      <w:r>
+        <w:rPr>
+          <w:rFonts w:hint="eastAsia"/>
+        </w:rPr>
+        <w:t>上</w:t>
+      </w:r>
+    </w:p>
+    <w:tbl>
+      <w:tblPr>
+        <w:tblStyle w:val="af0"/>
+        <w:tblW w:w="0" w:type="auto"/>
+        <w:tblLook w:val="04A0" w:firstRow="1" w:lastRow="0" w:firstColumn="1" w:lastColumn="0" w:noHBand="0" w:noVBand="1"/>
+      </w:tblPr>
+      <w:tblGrid>
+        <w:gridCol w:w="8296"/>
+      </w:tblGrid>
+      <w:tr>
+        <w:tc>
+          <w:tcPr>
+            <w:tcW w:w="8296" w:type="dxa"/>
+          </w:tcPr>
+          <w:p>
+            <w:pPr>
+              <w:rPr>
+                <w:rFonts w:hint="eastAsia"/>
+              </w:rPr>
+            </w:pPr>
+            <w:r>
+              <w:rPr>
+                <w:rFonts w:hint="eastAsia"/>
+                <w:color w:val="7030A0"/>
+              </w:rPr>
+              <w:t>git</w:t>
+            </w:r>
+            <w:r>
+              <w:rPr>
+                <w:rFonts w:hint="eastAsia"/>
+                <w:color w:val="7030A0"/>
+              </w:rPr>
+              <w:t>□</w:t>
+            </w:r>
+            <w:r>
+              <w:rPr>
+                <w:rFonts w:hint="eastAsia"/>
+                <w:color w:val="7030A0"/>
+              </w:rPr>
+              <w:t>branch</w:t>
+            </w:r>
+            <w:r>
+              <w:rPr>
+                <w:rFonts w:hint="eastAsia"/>
+                <w:color w:val="7030A0"/>
+              </w:rPr>
+              <w:t>□</w:t>
+            </w:r>
+            <w:r>
+              <w:rPr>
+                <w:rFonts w:hint="eastAsia"/>
+                <w:color w:val="7030A0"/>
+              </w:rPr>
+              <w:t>-r</w:t>
+            </w:r>
+          </w:p>
+        </w:tc>
+      </w:tr>
+    </w:tbl>
+    <w:p>
+      <w:pPr>
+        <w:rPr>
+          <w:rFonts w:hint="eastAsia"/>
+        </w:rPr>
+      </w:pPr>
     </w:p>
     <w:sectPr>
       <w:pgSz w:w="11906" w:h="16838"/>
@@ -433,7 +3761,7 @@
   <w:abstractNum w:abstractNumId="0" w15:restartNumberingAfterBreak="0">
     <w:nsid w:val="01636733"/>
     <w:multiLevelType w:val="hybridMultilevel"/>
-    <w:tmpl w:val="43489D9E"/>
+    <w:tmpl w:val="6250326A"/>
     <w:lvl w:ilvl="0" w:tplc="04090001">
       <w:start w:val="1"/>
       <w:numFmt w:val="bullet"/>
@@ -544,6 +3872,155 @@
     </w:lvl>
   </w:abstractNum>
   <w:abstractNum w:abstractNumId="1" w15:restartNumberingAfterBreak="0">
+    <w:nsid w:val="13100D74"/>
+    <w:multiLevelType w:val="multilevel"/>
+    <w:tmpl w:val="7786E476"/>
+    <w:lvl w:ilvl="0">
+      <w:start w:val="1"/>
+      <w:numFmt w:val="bullet"/>
+      <w:lvlText w:val="o"/>
+      <w:lvlJc w:val="left"/>
+      <w:pPr>
+        <w:tabs>
+          <w:tab w:val="num" w:pos="720"/>
+        </w:tabs>
+        <w:ind w:left="720" w:hanging="360"/>
+      </w:pPr>
+      <w:rPr>
+        <w:rFonts w:ascii="Courier New" w:hAnsi="Courier New" w:hint="default"/>
+        <w:sz w:val="20"/>
+      </w:rPr>
+    </w:lvl>
+    <w:lvl w:ilvl="1" w:tentative="1">
+      <w:start w:val="1"/>
+      <w:numFmt w:val="bullet"/>
+      <w:lvlText w:val="o"/>
+      <w:lvlJc w:val="left"/>
+      <w:pPr>
+        <w:tabs>
+          <w:tab w:val="num" w:pos="1440"/>
+        </w:tabs>
+        <w:ind w:left="1440" w:hanging="360"/>
+      </w:pPr>
+      <w:rPr>
+        <w:rFonts w:ascii="Courier New" w:hAnsi="Courier New" w:hint="default"/>
+        <w:sz w:val="20"/>
+      </w:rPr>
+    </w:lvl>
+    <w:lvl w:ilvl="2" w:tentative="1">
+      <w:start w:val="1"/>
+      <w:numFmt w:val="bullet"/>
+      <w:lvlText w:val="o"/>
+      <w:lvlJc w:val="left"/>
+      <w:pPr>
+        <w:tabs>
+          <w:tab w:val="num" w:pos="2160"/>
+        </w:tabs>
+        <w:ind w:left="2160" w:hanging="360"/>
+      </w:pPr>
+      <w:rPr>
+        <w:rFonts w:ascii="Courier New" w:hAnsi="Courier New" w:hint="default"/>
+        <w:sz w:val="20"/>
+      </w:rPr>
+    </w:lvl>
+    <w:lvl w:ilvl="3" w:tentative="1">
+      <w:start w:val="1"/>
+      <w:numFmt w:val="bullet"/>
+      <w:lvlText w:val="o"/>
+      <w:lvlJc w:val="left"/>
+      <w:pPr>
+        <w:tabs>
+          <w:tab w:val="num" w:pos="2880"/>
+        </w:tabs>
+        <w:ind w:left="2880" w:hanging="360"/>
+      </w:pPr>
+      <w:rPr>
+        <w:rFonts w:ascii="Courier New" w:hAnsi="Courier New" w:hint="default"/>
+        <w:sz w:val="20"/>
+      </w:rPr>
+    </w:lvl>
+    <w:lvl w:ilvl="4" w:tentative="1">
+      <w:start w:val="1"/>
+      <w:numFmt w:val="bullet"/>
+      <w:lvlText w:val="o"/>
+      <w:lvlJc w:val="left"/>
+      <w:pPr>
+        <w:tabs>
+          <w:tab w:val="num" w:pos="3600"/>
+        </w:tabs>
+        <w:ind w:left="3600" w:hanging="360"/>
+      </w:pPr>
+      <w:rPr>
+        <w:rFonts w:ascii="Courier New" w:hAnsi="Courier New" w:hint="default"/>
+        <w:sz w:val="20"/>
+      </w:rPr>
+    </w:lvl>
+    <w:lvl w:ilvl="5" w:tentative="1">
+      <w:start w:val="1"/>
+      <w:numFmt w:val="bullet"/>
+      <w:lvlText w:val="o"/>
+      <w:lvlJc w:val="left"/>
+      <w:pPr>
+        <w:tabs>
+          <w:tab w:val="num" w:pos="4320"/>
+        </w:tabs>
+        <w:ind w:left="4320" w:hanging="360"/>
+      </w:pPr>
+      <w:rPr>
+        <w:rFonts w:ascii="Courier New" w:hAnsi="Courier New" w:hint="default"/>
+        <w:sz w:val="20"/>
+      </w:rPr>
+    </w:lvl>
+    <w:lvl w:ilvl="6" w:tentative="1">
+      <w:start w:val="1"/>
+      <w:numFmt w:val="bullet"/>
+      <w:lvlText w:val="o"/>
+      <w:lvlJc w:val="left"/>
+      <w:pPr>
+        <w:tabs>
+          <w:tab w:val="num" w:pos="5040"/>
+        </w:tabs>
+        <w:ind w:left="5040" w:hanging="360"/>
+      </w:pPr>
+      <w:rPr>
+        <w:rFonts w:ascii="Courier New" w:hAnsi="Courier New" w:hint="default"/>
+        <w:sz w:val="20"/>
+      </w:rPr>
+    </w:lvl>
+    <w:lvl w:ilvl="7" w:tentative="1">
+      <w:start w:val="1"/>
+      <w:numFmt w:val="bullet"/>
+      <w:lvlText w:val="o"/>
+      <w:lvlJc w:val="left"/>
+      <w:pPr>
+        <w:tabs>
+          <w:tab w:val="num" w:pos="5760"/>
+        </w:tabs>
+        <w:ind w:left="5760" w:hanging="360"/>
+      </w:pPr>
+      <w:rPr>
+        <w:rFonts w:ascii="Courier New" w:hAnsi="Courier New" w:hint="default"/>
+        <w:sz w:val="20"/>
+      </w:rPr>
+    </w:lvl>
+    <w:lvl w:ilvl="8" w:tentative="1">
+      <w:start w:val="1"/>
+      <w:numFmt w:val="bullet"/>
+      <w:lvlText w:val="o"/>
+      <w:lvlJc w:val="left"/>
+      <w:pPr>
+        <w:tabs>
+          <w:tab w:val="num" w:pos="6480"/>
+        </w:tabs>
+        <w:ind w:left="6480" w:hanging="360"/>
+      </w:pPr>
+      <w:rPr>
+        <w:rFonts w:ascii="Courier New" w:hAnsi="Courier New" w:hint="default"/>
+        <w:sz w:val="20"/>
+      </w:rPr>
+    </w:lvl>
+  </w:abstractNum>
+  <w:abstractNum w:abstractNumId="2" w15:restartNumberingAfterBreak="0">
     <w:nsid w:val="2C3406E6"/>
     <w:multiLevelType w:val="hybridMultilevel"/>
     <w:tmpl w:val="C960E898"/>
@@ -656,7 +4133,7 @@
       </w:rPr>
     </w:lvl>
   </w:abstractNum>
-  <w:abstractNum w:abstractNumId="2" w15:restartNumberingAfterBreak="0">
+  <w:abstractNum w:abstractNumId="3" w15:restartNumberingAfterBreak="0">
     <w:nsid w:val="2C7E110D"/>
     <w:multiLevelType w:val="hybridMultilevel"/>
     <w:tmpl w:val="AA120F02"/>
@@ -742,7 +4219,156 @@
       </w:pPr>
     </w:lvl>
   </w:abstractNum>
-  <w:abstractNum w:abstractNumId="3" w15:restartNumberingAfterBreak="0">
+  <w:abstractNum w:abstractNumId="4" w15:restartNumberingAfterBreak="0">
+    <w:nsid w:val="33C13F15"/>
+    <w:multiLevelType w:val="multilevel"/>
+    <w:tmpl w:val="B1E64D44"/>
+    <w:lvl w:ilvl="0">
+      <w:start w:val="1"/>
+      <w:numFmt w:val="bullet"/>
+      <w:lvlText w:val="o"/>
+      <w:lvlJc w:val="left"/>
+      <w:pPr>
+        <w:tabs>
+          <w:tab w:val="num" w:pos="720"/>
+        </w:tabs>
+        <w:ind w:left="720" w:hanging="360"/>
+      </w:pPr>
+      <w:rPr>
+        <w:rFonts w:ascii="Courier New" w:hAnsi="Courier New" w:hint="default"/>
+        <w:sz w:val="20"/>
+      </w:rPr>
+    </w:lvl>
+    <w:lvl w:ilvl="1" w:tentative="1">
+      <w:start w:val="1"/>
+      <w:numFmt w:val="bullet"/>
+      <w:lvlText w:val="o"/>
+      <w:lvlJc w:val="left"/>
+      <w:pPr>
+        <w:tabs>
+          <w:tab w:val="num" w:pos="1440"/>
+        </w:tabs>
+        <w:ind w:left="1440" w:hanging="360"/>
+      </w:pPr>
+      <w:rPr>
+        <w:rFonts w:ascii="Courier New" w:hAnsi="Courier New" w:hint="default"/>
+        <w:sz w:val="20"/>
+      </w:rPr>
+    </w:lvl>
+    <w:lvl w:ilvl="2" w:tentative="1">
+      <w:start w:val="1"/>
+      <w:numFmt w:val="bullet"/>
+      <w:lvlText w:val="o"/>
+      <w:lvlJc w:val="left"/>
+      <w:pPr>
+        <w:tabs>
+          <w:tab w:val="num" w:pos="2160"/>
+        </w:tabs>
+        <w:ind w:left="2160" w:hanging="360"/>
+      </w:pPr>
+      <w:rPr>
+        <w:rFonts w:ascii="Courier New" w:hAnsi="Courier New" w:hint="default"/>
+        <w:sz w:val="20"/>
+      </w:rPr>
+    </w:lvl>
+    <w:lvl w:ilvl="3" w:tentative="1">
+      <w:start w:val="1"/>
+      <w:numFmt w:val="bullet"/>
+      <w:lvlText w:val="o"/>
+      <w:lvlJc w:val="left"/>
+      <w:pPr>
+        <w:tabs>
+          <w:tab w:val="num" w:pos="2880"/>
+        </w:tabs>
+        <w:ind w:left="2880" w:hanging="360"/>
+      </w:pPr>
+      <w:rPr>
+        <w:rFonts w:ascii="Courier New" w:hAnsi="Courier New" w:hint="default"/>
+        <w:sz w:val="20"/>
+      </w:rPr>
+    </w:lvl>
+    <w:lvl w:ilvl="4" w:tentative="1">
+      <w:start w:val="1"/>
+      <w:numFmt w:val="bullet"/>
+      <w:lvlText w:val="o"/>
+      <w:lvlJc w:val="left"/>
+      <w:pPr>
+        <w:tabs>
+          <w:tab w:val="num" w:pos="3600"/>
+        </w:tabs>
+        <w:ind w:left="3600" w:hanging="360"/>
+      </w:pPr>
+      <w:rPr>
+        <w:rFonts w:ascii="Courier New" w:hAnsi="Courier New" w:hint="default"/>
+        <w:sz w:val="20"/>
+      </w:rPr>
+    </w:lvl>
+    <w:lvl w:ilvl="5" w:tentative="1">
+      <w:start w:val="1"/>
+      <w:numFmt w:val="bullet"/>
+      <w:lvlText w:val="o"/>
+      <w:lvlJc w:val="left"/>
+      <w:pPr>
+        <w:tabs>
+          <w:tab w:val="num" w:pos="4320"/>
+        </w:tabs>
+        <w:ind w:left="4320" w:hanging="360"/>
+      </w:pPr>
+      <w:rPr>
+        <w:rFonts w:ascii="Courier New" w:hAnsi="Courier New" w:hint="default"/>
+        <w:sz w:val="20"/>
+      </w:rPr>
+    </w:lvl>
+    <w:lvl w:ilvl="6" w:tentative="1">
+      <w:start w:val="1"/>
+      <w:numFmt w:val="bullet"/>
+      <w:lvlText w:val="o"/>
+      <w:lvlJc w:val="left"/>
+      <w:pPr>
+        <w:tabs>
+          <w:tab w:val="num" w:pos="5040"/>
+        </w:tabs>
+        <w:ind w:left="5040" w:hanging="360"/>
+      </w:pPr>
+      <w:rPr>
+        <w:rFonts w:ascii="Courier New" w:hAnsi="Courier New" w:hint="default"/>
+        <w:sz w:val="20"/>
+      </w:rPr>
+    </w:lvl>
+    <w:lvl w:ilvl="7" w:tentative="1">
+      <w:start w:val="1"/>
+      <w:numFmt w:val="bullet"/>
+      <w:lvlText w:val="o"/>
+      <w:lvlJc w:val="left"/>
+      <w:pPr>
+        <w:tabs>
+          <w:tab w:val="num" w:pos="5760"/>
+        </w:tabs>
+        <w:ind w:left="5760" w:hanging="360"/>
+      </w:pPr>
+      <w:rPr>
+        <w:rFonts w:ascii="Courier New" w:hAnsi="Courier New" w:hint="default"/>
+        <w:sz w:val="20"/>
+      </w:rPr>
+    </w:lvl>
+    <w:lvl w:ilvl="8" w:tentative="1">
+      <w:start w:val="1"/>
+      <w:numFmt w:val="bullet"/>
+      <w:lvlText w:val="o"/>
+      <w:lvlJc w:val="left"/>
+      <w:pPr>
+        <w:tabs>
+          <w:tab w:val="num" w:pos="6480"/>
+        </w:tabs>
+        <w:ind w:left="6480" w:hanging="360"/>
+      </w:pPr>
+      <w:rPr>
+        <w:rFonts w:ascii="Courier New" w:hAnsi="Courier New" w:hint="default"/>
+        <w:sz w:val="20"/>
+      </w:rPr>
+    </w:lvl>
+  </w:abstractNum>
+  <w:abstractNum w:abstractNumId="5" w15:restartNumberingAfterBreak="0">
     <w:nsid w:val="35152CE7"/>
     <w:multiLevelType w:val="hybridMultilevel"/>
     <w:tmpl w:val="7276AE14"/>
@@ -831,7 +4457,7 @@
       </w:pPr>
     </w:lvl>
   </w:abstractNum>
-  <w:abstractNum w:abstractNumId="4" w15:restartNumberingAfterBreak="0">
+  <w:abstractNum w:abstractNumId="6" w15:restartNumberingAfterBreak="0">
     <w:nsid w:val="49B903EC"/>
     <w:multiLevelType w:val="hybridMultilevel"/>
     <w:tmpl w:val="02225096"/>
@@ -920,7 +4546,7 @@
       </w:pPr>
     </w:lvl>
   </w:abstractNum>
-  <w:abstractNum w:abstractNumId="5" w15:restartNumberingAfterBreak="0">
+  <w:abstractNum w:abstractNumId="7" w15:restartNumberingAfterBreak="0">
     <w:nsid w:val="530B0AAF"/>
     <w:multiLevelType w:val="hybridMultilevel"/>
     <w:tmpl w:val="3D44D5CA"/>
@@ -1033,23 +4659,333 @@
       </w:rPr>
     </w:lvl>
   </w:abstractNum>
+  <w:abstractNum w:abstractNumId="8" w15:restartNumberingAfterBreak="0">
+    <w:nsid w:val="57BD3062"/>
+    <w:multiLevelType w:val="multilevel"/>
+    <w:tmpl w:val="C9D6A35C"/>
+    <w:lvl w:ilvl="0">
+      <w:start w:val="1"/>
+      <w:numFmt w:val="bullet"/>
+      <w:lvlText w:val="o"/>
+      <w:lvlJc w:val="left"/>
+      <w:pPr>
+        <w:tabs>
+          <w:tab w:val="num" w:pos="720"/>
+        </w:tabs>
+        <w:ind w:left="720" w:hanging="360"/>
+      </w:pPr>
+      <w:rPr>
+        <w:rFonts w:ascii="Courier New" w:hAnsi="Courier New" w:hint="default"/>
+        <w:sz w:val="20"/>
+      </w:rPr>
+    </w:lvl>
+    <w:lvl w:ilvl="1" w:tentative="1">
+      <w:start w:val="1"/>
+      <w:numFmt w:val="bullet"/>
+      <w:lvlText w:val="o"/>
+      <w:lvlJc w:val="left"/>
+      <w:pPr>
+        <w:tabs>
+          <w:tab w:val="num" w:pos="1440"/>
+        </w:tabs>
+        <w:ind w:left="1440" w:hanging="360"/>
+      </w:pPr>
+      <w:rPr>
+        <w:rFonts w:ascii="Courier New" w:hAnsi="Courier New" w:hint="default"/>
+        <w:sz w:val="20"/>
+      </w:rPr>
+    </w:lvl>
+    <w:lvl w:ilvl="2" w:tentative="1">
+      <w:start w:val="1"/>
+      <w:numFmt w:val="bullet"/>
+      <w:lvlText w:val="o"/>
+      <w:lvlJc w:val="left"/>
+      <w:pPr>
+        <w:tabs>
+          <w:tab w:val="num" w:pos="2160"/>
+        </w:tabs>
+        <w:ind w:left="2160" w:hanging="360"/>
+      </w:pPr>
+      <w:rPr>
+        <w:rFonts w:ascii="Courier New" w:hAnsi="Courier New" w:hint="default"/>
+        <w:sz w:val="20"/>
+      </w:rPr>
+    </w:lvl>
+    <w:lvl w:ilvl="3" w:tentative="1">
+      <w:start w:val="1"/>
+      <w:numFmt w:val="bullet"/>
+      <w:lvlText w:val="o"/>
+      <w:lvlJc w:val="left"/>
+      <w:pPr>
+        <w:tabs>
+          <w:tab w:val="num" w:pos="2880"/>
+        </w:tabs>
+        <w:ind w:left="2880" w:hanging="360"/>
+      </w:pPr>
+      <w:rPr>
+        <w:rFonts w:ascii="Courier New" w:hAnsi="Courier New" w:hint="default"/>
+        <w:sz w:val="20"/>
+      </w:rPr>
+    </w:lvl>
+    <w:lvl w:ilvl="4" w:tentative="1">
+      <w:start w:val="1"/>
+      <w:numFmt w:val="bullet"/>
+      <w:lvlText w:val="o"/>
+      <w:lvlJc w:val="left"/>
+      <w:pPr>
+        <w:tabs>
+          <w:tab w:val="num" w:pos="3600"/>
+        </w:tabs>
+        <w:ind w:left="3600" w:hanging="360"/>
+      </w:pPr>
+      <w:rPr>
+        <w:rFonts w:ascii="Courier New" w:hAnsi="Courier New" w:hint="default"/>
+        <w:sz w:val="20"/>
+      </w:rPr>
+    </w:lvl>
+    <w:lvl w:ilvl="5" w:tentative="1">
+      <w:start w:val="1"/>
+      <w:numFmt w:val="bullet"/>
+      <w:lvlText w:val="o"/>
+      <w:lvlJc w:val="left"/>
+      <w:pPr>
+        <w:tabs>
+          <w:tab w:val="num" w:pos="4320"/>
+        </w:tabs>
+        <w:ind w:left="4320" w:hanging="360"/>
+      </w:pPr>
+      <w:rPr>
+        <w:rFonts w:ascii="Courier New" w:hAnsi="Courier New" w:hint="default"/>
+        <w:sz w:val="20"/>
+      </w:rPr>
+    </w:lvl>
+    <w:lvl w:ilvl="6" w:tentative="1">
+      <w:start w:val="1"/>
+      <w:numFmt w:val="bullet"/>
+      <w:lvlText w:val="o"/>
+      <w:lvlJc w:val="left"/>
+      <w:pPr>
+        <w:tabs>
+          <w:tab w:val="num" w:pos="5040"/>
+        </w:tabs>
+        <w:ind w:left="5040" w:hanging="360"/>
+      </w:pPr>
+      <w:rPr>
+        <w:rFonts w:ascii="Courier New" w:hAnsi="Courier New" w:hint="default"/>
+        <w:sz w:val="20"/>
+      </w:rPr>
+    </w:lvl>
+    <w:lvl w:ilvl="7" w:tentative="1">
+      <w:start w:val="1"/>
+      <w:numFmt w:val="bullet"/>
+      <w:lvlText w:val="o"/>
+      <w:lvlJc w:val="left"/>
+      <w:pPr>
+        <w:tabs>
+          <w:tab w:val="num" w:pos="5760"/>
+        </w:tabs>
+        <w:ind w:left="5760" w:hanging="360"/>
+      </w:pPr>
+      <w:rPr>
+        <w:rFonts w:ascii="Courier New" w:hAnsi="Courier New" w:hint="default"/>
+        <w:sz w:val="20"/>
+      </w:rPr>
+    </w:lvl>
+    <w:lvl w:ilvl="8" w:tentative="1">
+      <w:start w:val="1"/>
+      <w:numFmt w:val="bullet"/>
+      <w:lvlText w:val="o"/>
+      <w:lvlJc w:val="left"/>
+      <w:pPr>
+        <w:tabs>
+          <w:tab w:val="num" w:pos="6480"/>
+        </w:tabs>
+        <w:ind w:left="6480" w:hanging="360"/>
+      </w:pPr>
+      <w:rPr>
+        <w:rFonts w:ascii="Courier New" w:hAnsi="Courier New" w:hint="default"/>
+        <w:sz w:val="20"/>
+      </w:rPr>
+    </w:lvl>
+  </w:abstractNum>
+  <w:abstractNum w:abstractNumId="9" w15:restartNumberingAfterBreak="0">
+    <w:nsid w:val="6363092A"/>
+    <w:multiLevelType w:val="multilevel"/>
+    <w:tmpl w:val="7686737C"/>
+    <w:lvl w:ilvl="0">
+      <w:start w:val="1"/>
+      <w:numFmt w:val="bullet"/>
+      <w:lvlText w:val=""/>
+      <w:lvlJc w:val="left"/>
+      <w:pPr>
+        <w:tabs>
+          <w:tab w:val="num" w:pos="720"/>
+        </w:tabs>
+        <w:ind w:left="720" w:hanging="360"/>
+      </w:pPr>
+      <w:rPr>
+        <w:rFonts w:ascii="Symbol" w:hAnsi="Symbol" w:hint="default"/>
+        <w:sz w:val="20"/>
+      </w:rPr>
+    </w:lvl>
+    <w:lvl w:ilvl="1" w:tentative="1">
+      <w:start w:val="1"/>
+      <w:numFmt w:val="bullet"/>
+      <w:lvlText w:val=""/>
+      <w:lvlJc w:val="left"/>
+      <w:pPr>
+        <w:tabs>
+          <w:tab w:val="num" w:pos="1440"/>
+        </w:tabs>
+        <w:ind w:left="1440" w:hanging="360"/>
+      </w:pPr>
+      <w:rPr>
+        <w:rFonts w:ascii="Symbol" w:hAnsi="Symbol" w:hint="default"/>
+        <w:sz w:val="20"/>
+      </w:rPr>
+    </w:lvl>
+    <w:lvl w:ilvl="2" w:tentative="1">
+      <w:start w:val="1"/>
+      <w:numFmt w:val="bullet"/>
+      <w:lvlText w:val=""/>
+      <w:lvlJc w:val="left"/>
+      <w:pPr>
+        <w:tabs>
+          <w:tab w:val="num" w:pos="2160"/>
+        </w:tabs>
+        <w:ind w:left="2160" w:hanging="360"/>
+      </w:pPr>
+      <w:rPr>
+        <w:rFonts w:ascii="Symbol" w:hAnsi="Symbol" w:hint="default"/>
+        <w:sz w:val="20"/>
+      </w:rPr>
+    </w:lvl>
+    <w:lvl w:ilvl="3" w:tentative="1">
+      <w:start w:val="1"/>
+      <w:numFmt w:val="bullet"/>
+      <w:lvlText w:val=""/>
+      <w:lvlJc w:val="left"/>
+      <w:pPr>
+        <w:tabs>
+          <w:tab w:val="num" w:pos="2880"/>
+        </w:tabs>
+        <w:ind w:left="2880" w:hanging="360"/>
+      </w:pPr>
+      <w:rPr>
+        <w:rFonts w:ascii="Symbol" w:hAnsi="Symbol" w:hint="default"/>
+        <w:sz w:val="20"/>
+      </w:rPr>
+    </w:lvl>
+    <w:lvl w:ilvl="4" w:tentative="1">
+      <w:start w:val="1"/>
+      <w:numFmt w:val="bullet"/>
+      <w:lvlText w:val=""/>
+      <w:lvlJc w:val="left"/>
+      <w:pPr>
+        <w:tabs>
+          <w:tab w:val="num" w:pos="3600"/>
+        </w:tabs>
+        <w:ind w:left="3600" w:hanging="360"/>
+      </w:pPr>
+      <w:rPr>
+        <w:rFonts w:ascii="Symbol" w:hAnsi="Symbol" w:hint="default"/>
+        <w:sz w:val="20"/>
+      </w:rPr>
+    </w:lvl>
+    <w:lvl w:ilvl="5" w:tentative="1">
+      <w:start w:val="1"/>
+      <w:numFmt w:val="bullet"/>
+      <w:lvlText w:val=""/>
+      <w:lvlJc w:val="left"/>
+      <w:pPr>
+        <w:tabs>
+          <w:tab w:val="num" w:pos="4320"/>
+        </w:tabs>
+        <w:ind w:left="4320" w:hanging="360"/>
+      </w:pPr>
+      <w:rPr>
+        <w:rFonts w:ascii="Symbol" w:hAnsi="Symbol" w:hint="default"/>
+        <w:sz w:val="20"/>
+      </w:rPr>
+    </w:lvl>
+    <w:lvl w:ilvl="6" w:tentative="1">
+      <w:start w:val="1"/>
+      <w:numFmt w:val="bullet"/>
+      <w:lvlText w:val=""/>
+      <w:lvlJc w:val="left"/>
+      <w:pPr>
+        <w:tabs>
+          <w:tab w:val="num" w:pos="5040"/>
+        </w:tabs>
+        <w:ind w:left="5040" w:hanging="360"/>
+      </w:pPr>
+      <w:rPr>
+        <w:rFonts w:ascii="Symbol" w:hAnsi="Symbol" w:hint="default"/>
+        <w:sz w:val="20"/>
+      </w:rPr>
+    </w:lvl>
+    <w:lvl w:ilvl="7" w:tentative="1">
+      <w:start w:val="1"/>
+      <w:numFmt w:val="bullet"/>
+      <w:lvlText w:val=""/>
+      <w:lvlJc w:val="left"/>
+      <w:pPr>
+        <w:tabs>
+          <w:tab w:val="num" w:pos="5760"/>
+        </w:tabs>
+        <w:ind w:left="5760" w:hanging="360"/>
+      </w:pPr>
+      <w:rPr>
+        <w:rFonts w:ascii="Symbol" w:hAnsi="Symbol" w:hint="default"/>
+        <w:sz w:val="20"/>
+      </w:rPr>
+    </w:lvl>
+    <w:lvl w:ilvl="8" w:tentative="1">
+      <w:start w:val="1"/>
+      <w:numFmt w:val="bullet"/>
+      <w:lvlText w:val=""/>
+      <w:lvlJc w:val="left"/>
+      <w:pPr>
+        <w:tabs>
+          <w:tab w:val="num" w:pos="6480"/>
+        </w:tabs>
+        <w:ind w:left="6480" w:hanging="360"/>
+      </w:pPr>
+      <w:rPr>
+        <w:rFonts w:ascii="Symbol" w:hAnsi="Symbol" w:hint="default"/>
+        <w:sz w:val="20"/>
+      </w:rPr>
+    </w:lvl>
+  </w:abstractNum>
   <w:num w:numId="1" w16cid:durableId="1488978550">
-    <w:abstractNumId w:val="4"/>
+    <w:abstractNumId w:val="6"/>
   </w:num>
   <w:num w:numId="2" w16cid:durableId="834537026">
+    <w:abstractNumId w:val="7"/>
+  </w:num>
+  <w:num w:numId="3" w16cid:durableId="2117018233">
     <w:abstractNumId w:val="5"/>
   </w:num>
-  <w:num w:numId="3" w16cid:durableId="2117018233">
-    <w:abstractNumId w:val="3"/>
-  </w:num>
   <w:num w:numId="4" w16cid:durableId="2049136393">
-    <w:abstractNumId w:val="1"/>
+    <w:abstractNumId w:val="2"/>
   </w:num>
   <w:num w:numId="5" w16cid:durableId="1276520604">
-    <w:abstractNumId w:val="2"/>
+    <w:abstractNumId w:val="3"/>
   </w:num>
   <w:num w:numId="6" w16cid:durableId="1648321542">
     <w:abstractNumId w:val="0"/>
+  </w:num>
+  <w:num w:numId="7" w16cid:durableId="1113405674">
+    <w:abstractNumId w:val="4"/>
+  </w:num>
+  <w:num w:numId="8" w16cid:durableId="346059043">
+    <w:abstractNumId w:val="1"/>
+  </w:num>
+  <w:num w:numId="9" w16cid:durableId="1195657726">
+    <w:abstractNumId w:val="8"/>
+  </w:num>
+  <w:num w:numId="10" w16cid:durableId="1848521517">
+    <w:abstractNumId w:val="9"/>
   </w:num>
 </w:numbering>
 </file>
@@ -1462,7 +5398,7 @@
     <w:link w:val="10"/>
     <w:uiPriority w:val="9"/>
     <w:qFormat/>
-    <w:rsid w:val="0074532F"/>
+    <w:rsid w:val="00331F9C"/>
     <w:pPr>
       <w:keepNext/>
       <w:keepLines/>
@@ -1470,9 +5406,8 @@
       <w:outlineLvl w:val="0"/>
     </w:pPr>
     <w:rPr>
-      <w:rFonts w:asciiTheme="majorHAnsi" w:eastAsiaTheme="majorEastAsia" w:hAnsiTheme="majorHAnsi" w:cstheme="majorBidi"/>
-      <w:color w:val="0F4761" w:themeColor="accent1" w:themeShade="BF"/>
-      <w:sz w:val="48"/>
+      <w:rFonts w:asciiTheme="majorHAnsi" w:eastAsia="黑体" w:hAnsiTheme="majorHAnsi" w:cstheme="majorBidi"/>
+      <w:sz w:val="24"/>
       <w:szCs w:val="48"/>
     </w:rPr>
   </w:style>
@@ -1657,7 +5592,6 @@
   <w:style w:type="character" w:default="1" w:styleId="a0">
     <w:name w:val="Default Paragraph Font"/>
     <w:uiPriority w:val="1"/>
-    <w:semiHidden/>
     <w:unhideWhenUsed/>
   </w:style>
   <w:style w:type="table" w:default="1" w:styleId="a1">
@@ -1686,11 +5620,10 @@
     <w:basedOn w:val="a0"/>
     <w:link w:val="1"/>
     <w:uiPriority w:val="9"/>
-    <w:rsid w:val="0074532F"/>
+    <w:rsid w:val="00331F9C"/>
     <w:rPr>
-      <w:rFonts w:asciiTheme="majorHAnsi" w:eastAsiaTheme="majorEastAsia" w:hAnsiTheme="majorHAnsi" w:cstheme="majorBidi"/>
-      <w:color w:val="0F4761" w:themeColor="accent1" w:themeShade="BF"/>
-      <w:sz w:val="48"/>
+      <w:rFonts w:asciiTheme="majorHAnsi" w:eastAsia="黑体" w:hAnsiTheme="majorHAnsi" w:cstheme="majorBidi"/>
+      <w:sz w:val="24"/>
       <w:szCs w:val="48"/>
     </w:rPr>
   </w:style>
@@ -1999,6 +5932,120 @@
       <w:shd w:val="clear" w:color="auto" w:fill="E1DFDD"/>
     </w:rPr>
   </w:style>
+  <w:style w:type="table" w:styleId="af0">
+    <w:name w:val="Table Grid"/>
+    <w:basedOn w:val="a1"/>
+    <w:uiPriority w:val="39"/>
+    <w:rsid w:val="0081167F"/>
+    <w:tblPr>
+      <w:tblBorders>
+        <w:top w:val="single" w:sz="4" w:space="0" w:color="auto"/>
+        <w:left w:val="single" w:sz="4" w:space="0" w:color="auto"/>
+        <w:bottom w:val="single" w:sz="4" w:space="0" w:color="auto"/>
+        <w:right w:val="single" w:sz="4" w:space="0" w:color="auto"/>
+        <w:insideH w:val="single" w:sz="4" w:space="0" w:color="auto"/>
+        <w:insideV w:val="single" w:sz="4" w:space="0" w:color="auto"/>
+      </w:tblBorders>
+    </w:tblPr>
+  </w:style>
+  <w:style w:type="table" w:styleId="21">
+    <w:name w:val="Plain Table 2"/>
+    <w:basedOn w:val="a1"/>
+    <w:uiPriority w:val="42"/>
+    <w:rsid w:val="00A302AC"/>
+    <w:tblPr>
+      <w:tblStyleRowBandSize w:val="1"/>
+      <w:tblStyleColBandSize w:val="1"/>
+      <w:tblBorders>
+        <w:top w:val="single" w:sz="4" w:space="0" w:color="7F7F7F" w:themeColor="text1" w:themeTint="80"/>
+        <w:bottom w:val="single" w:sz="4" w:space="0" w:color="7F7F7F" w:themeColor="text1" w:themeTint="80"/>
+      </w:tblBorders>
+    </w:tblPr>
+    <w:tblStylePr w:type="firstRow">
+      <w:rPr>
+        <w:b/>
+        <w:bCs/>
+      </w:rPr>
+      <w:tblPr/>
+      <w:tcPr>
+        <w:tcBorders>
+          <w:bottom w:val="single" w:sz="4" w:space="0" w:color="7F7F7F" w:themeColor="text1" w:themeTint="80"/>
+        </w:tcBorders>
+      </w:tcPr>
+    </w:tblStylePr>
+    <w:tblStylePr w:type="lastRow">
+      <w:rPr>
+        <w:b/>
+        <w:bCs/>
+      </w:rPr>
+      <w:tblPr/>
+      <w:tcPr>
+        <w:tcBorders>
+          <w:top w:val="single" w:sz="4" w:space="0" w:color="7F7F7F" w:themeColor="text1" w:themeTint="80"/>
+        </w:tcBorders>
+      </w:tcPr>
+    </w:tblStylePr>
+    <w:tblStylePr w:type="firstCol">
+      <w:rPr>
+        <w:b/>
+        <w:bCs/>
+      </w:rPr>
+    </w:tblStylePr>
+    <w:tblStylePr w:type="lastCol">
+      <w:rPr>
+        <w:b/>
+        <w:bCs/>
+      </w:rPr>
+    </w:tblStylePr>
+    <w:tblStylePr w:type="band1Vert">
+      <w:tblPr/>
+      <w:tcPr>
+        <w:tcBorders>
+          <w:left w:val="single" w:sz="4" w:space="0" w:color="7F7F7F" w:themeColor="text1" w:themeTint="80"/>
+          <w:right w:val="single" w:sz="4" w:space="0" w:color="7F7F7F" w:themeColor="text1" w:themeTint="80"/>
+        </w:tcBorders>
+      </w:tcPr>
+    </w:tblStylePr>
+    <w:tblStylePr w:type="band2Vert">
+      <w:tblPr/>
+      <w:tcPr>
+        <w:tcBorders>
+          <w:left w:val="single" w:sz="4" w:space="0" w:color="7F7F7F" w:themeColor="text1" w:themeTint="80"/>
+          <w:right w:val="single" w:sz="4" w:space="0" w:color="7F7F7F" w:themeColor="text1" w:themeTint="80"/>
+        </w:tcBorders>
+      </w:tcPr>
+    </w:tblStylePr>
+    <w:tblStylePr w:type="band1Horz">
+      <w:tblPr/>
+      <w:tcPr>
+        <w:tcBorders>
+          <w:top w:val="single" w:sz="4" w:space="0" w:color="7F7F7F" w:themeColor="text1" w:themeTint="80"/>
+          <w:bottom w:val="single" w:sz="4" w:space="0" w:color="7F7F7F" w:themeColor="text1" w:themeTint="80"/>
+        </w:tcBorders>
+      </w:tcPr>
+    </w:tblStylePr>
+  </w:style>
+  <w:style w:type="paragraph" w:styleId="af1">
+    <w:name w:val="Date"/>
+    <w:basedOn w:val="a"/>
+    <w:next w:val="a"/>
+    <w:link w:val="af2"/>
+    <w:uiPriority w:val="99"/>
+    <w:semiHidden/>
+    <w:unhideWhenUsed/>
+    <w:rsid w:val="00000D84"/>
+    <w:pPr>
+      <w:ind w:leftChars="2500" w:left="100"/>
+    </w:pPr>
+  </w:style>
+  <w:style w:type="character" w:customStyle="1" w:styleId="af2">
+    <w:name w:val="日期 字符"/>
+    <w:basedOn w:val="a0"/>
+    <w:link w:val="af1"/>
+    <w:uiPriority w:val="99"/>
+    <w:semiHidden/>
+    <w:rsid w:val="00000D84"/>
+  </w:style>
 </w:styles>
 </file>
 

</xml_diff>